<commit_message>
2017.2 Updated Solution Doc Images
</commit_message>
<xml_diff>
--- a/docs/wizards/Sage300SDK_SolutionWizard.docx
+++ b/docs/wizards/Sage300SDK_SolutionWizard.docx
@@ -1,6 +1,6 @@
 
 <file path=word/document.xml><?xml version="1.0" encoding="utf-8"?>
-<w:document xmlns:wpc="http://schemas.microsoft.com/office/word/2010/wordprocessingCanvas" xmlns:cx="http://schemas.microsoft.com/office/drawing/2014/chartex" xmlns:cx1="http://schemas.microsoft.com/office/drawing/2015/9/8/chartex" xmlns:cx2="http://schemas.microsoft.com/office/drawing/2015/10/21/chartex" xmlns:mc="http://schemas.openxmlformats.org/markup-compatibility/2006" xmlns:o="urn:schemas-microsoft-com:office:office" xmlns:r="http://schemas.openxmlformats.org/officeDocument/2006/relationships" xmlns:m="http://schemas.openxmlformats.org/officeDocument/2006/math" xmlns:v="urn:schemas-microsoft-com:vml" xmlns:wp14="http://schemas.microsoft.com/office/word/2010/wordprocessingDrawing" xmlns:wp="http://schemas.openxmlformats.org/drawingml/2006/wordprocessingDrawing" xmlns:w10="urn:schemas-microsoft-com:office:word" xmlns:w="http://schemas.openxmlformats.org/wordprocessingml/2006/main" xmlns:w14="http://schemas.microsoft.com/office/word/2010/wordml" xmlns:w15="http://schemas.microsoft.com/office/word/2012/wordml" xmlns:w16se="http://schemas.microsoft.com/office/word/2015/wordml/symex" xmlns:wpg="http://schemas.microsoft.com/office/word/2010/wordprocessingGroup" xmlns:wpi="http://schemas.microsoft.com/office/word/2010/wordprocessingInk" xmlns:wne="http://schemas.microsoft.com/office/word/2006/wordml" xmlns:wps="http://schemas.microsoft.com/office/word/2010/wordprocessingShape" mc:Ignorable="w14 w15 w16se wp14">
+<w:document xmlns:wpc="http://schemas.microsoft.com/office/word/2010/wordprocessingCanvas" xmlns:mc="http://schemas.openxmlformats.org/markup-compatibility/2006" xmlns:o="urn:schemas-microsoft-com:office:office" xmlns:r="http://schemas.openxmlformats.org/officeDocument/2006/relationships" xmlns:m="http://schemas.openxmlformats.org/officeDocument/2006/math" xmlns:v="urn:schemas-microsoft-com:vml" xmlns:wp14="http://schemas.microsoft.com/office/word/2010/wordprocessingDrawing" xmlns:wp="http://schemas.openxmlformats.org/drawingml/2006/wordprocessingDrawing" xmlns:w10="urn:schemas-microsoft-com:office:word" xmlns:w="http://schemas.openxmlformats.org/wordprocessingml/2006/main" xmlns:w14="http://schemas.microsoft.com/office/word/2010/wordml" xmlns:w15="http://schemas.microsoft.com/office/word/2012/wordml" xmlns:wpg="http://schemas.microsoft.com/office/word/2010/wordprocessingGroup" xmlns:wpi="http://schemas.microsoft.com/office/word/2010/wordprocessingInk" xmlns:wne="http://schemas.microsoft.com/office/word/2006/wordml" xmlns:wps="http://schemas.microsoft.com/office/word/2010/wordprocessingShape" mc:Ignorable="w14 w15 wp14">
   <w:body>
     <w:p>
       <w:pPr>
@@ -1378,7 +1378,15 @@
         <w:pStyle w:val="SAGEIndentedText"/>
       </w:pPr>
       <w:r>
-        <w:t>Contains the code files for the Resources (Resx Files) for supported languages</w:t>
+        <w:t>Contains the code files for the Resources (</w:t>
+      </w:r>
+      <w:proofErr w:type="spellStart"/>
+      <w:r>
+        <w:t>Resx</w:t>
+      </w:r>
+      <w:proofErr w:type="spellEnd"/>
+      <w:r>
+        <w:t xml:space="preserve"> Files) for supported languages</w:t>
       </w:r>
       <w:r>
         <w:t>.</w:t>
@@ -1837,12 +1845,14 @@
       <w:r>
         <w:t xml:space="preserve">, or click </w:t>
       </w:r>
+      <w:proofErr w:type="gramStart"/>
       <w:r>
         <w:rPr>
           <w:rStyle w:val="SAGETextUI"/>
         </w:rPr>
         <w:t>Next</w:t>
       </w:r>
+      <w:proofErr w:type="gramEnd"/>
       <w:r>
         <w:t xml:space="preserve"> </w:t>
       </w:r>
@@ -1996,12 +2006,14 @@
       <w:r>
         <w:t xml:space="preserve"> to exit the previous step, or click </w:t>
       </w:r>
+      <w:proofErr w:type="gramStart"/>
       <w:r>
         <w:rPr>
           <w:rStyle w:val="SAGETextUI"/>
         </w:rPr>
         <w:t>Next</w:t>
       </w:r>
+      <w:proofErr w:type="gramEnd"/>
       <w:r>
         <w:t xml:space="preserve"> to proceed.</w:t>
       </w:r>
@@ -2097,10 +2109,7 @@
         <w:pStyle w:val="SAGEIndentedText"/>
       </w:pPr>
       <w:r>
-        <w:t xml:space="preserve">This checkbox </w:t>
-      </w:r>
-      <w:r>
-        <w:t>is selected by default and cannot be unselected in order to ensure that at least the English Resource Files will be generated in the Resources Project.</w:t>
+        <w:t>This checkbox is selected by default and cannot be unselected in order to ensure that at least the English Resource Files will be generated in the Resources Project.</w:t>
       </w:r>
     </w:p>
     <w:p>
@@ -2146,12 +2155,14 @@
       <w:r>
         <w:t xml:space="preserve"> to exit the previous step, or click </w:t>
       </w:r>
+      <w:proofErr w:type="gramStart"/>
       <w:r>
         <w:rPr>
           <w:rStyle w:val="SAGETextUI"/>
         </w:rPr>
         <w:t>Next</w:t>
       </w:r>
+      <w:proofErr w:type="gramEnd"/>
       <w:r>
         <w:t xml:space="preserve"> to proceed.</w:t>
       </w:r>
@@ -2313,15 +2324,11 @@
         <w:pStyle w:val="SAGEBodyText"/>
       </w:pPr>
       <w:r>
-        <w:rPr>
-          <w:rFonts w:cs="Arial"/>
-          <w:noProof/>
-        </w:rPr>
         <w:drawing>
-          <wp:inline distT="0" distB="0" distL="0" distR="0" wp14:anchorId="134E92A9" wp14:editId="485D2BC5">
-            <wp:extent cx="3842385" cy="2280920"/>
-            <wp:effectExtent l="0" t="0" r="5715" b="5080"/>
-            <wp:docPr id="25" name="Picture 25"/>
+          <wp:inline distT="0" distB="0" distL="0" distR="0" wp14:anchorId="45E2AF1E" wp14:editId="081E1605">
+            <wp:extent cx="3840813" cy="2280102"/>
+            <wp:effectExtent l="0" t="0" r="7620" b="6350"/>
+            <wp:docPr id="6" name="Picture 6"/>
             <wp:cNvGraphicFramePr>
               <a:graphicFrameLocks xmlns:a="http://schemas.openxmlformats.org/drawingml/2006/main" noChangeAspect="1"/>
             </wp:cNvGraphicFramePr>
@@ -2329,36 +2336,23 @@
               <a:graphicData uri="http://schemas.openxmlformats.org/drawingml/2006/picture">
                 <pic:pic xmlns:pic="http://schemas.openxmlformats.org/drawingml/2006/picture">
                   <pic:nvPicPr>
-                    <pic:cNvPr id="0" name="Picture 2"/>
-                    <pic:cNvPicPr>
-                      <a:picLocks noChangeAspect="1" noChangeArrowheads="1"/>
-                    </pic:cNvPicPr>
+                    <pic:cNvPr id="1" name=""/>
+                    <pic:cNvPicPr/>
                   </pic:nvPicPr>
                   <pic:blipFill>
-                    <a:blip r:embed="rId24">
-                      <a:extLst>
-                        <a:ext uri="{28A0092B-C50C-407E-A947-70E740481C1C}">
-                          <a14:useLocalDpi xmlns:a14="http://schemas.microsoft.com/office/drawing/2010/main" val="0"/>
-                        </a:ext>
-                      </a:extLst>
-                    </a:blip>
-                    <a:srcRect/>
+                    <a:blip r:embed="rId24"/>
                     <a:stretch>
                       <a:fillRect/>
                     </a:stretch>
                   </pic:blipFill>
-                  <pic:spPr bwMode="auto">
+                  <pic:spPr>
                     <a:xfrm>
                       <a:off x="0" y="0"/>
-                      <a:ext cx="3842385" cy="2280920"/>
+                      <a:ext cx="3840813" cy="2280102"/>
                     </a:xfrm>
                     <a:prstGeom prst="rect">
                       <a:avLst/>
                     </a:prstGeom>
-                    <a:noFill/>
-                    <a:ln>
-                      <a:noFill/>
-                    </a:ln>
                   </pic:spPr>
                 </pic:pic>
               </a:graphicData>
@@ -2506,12 +2500,14 @@
       <w:r>
         <w:t xml:space="preserve">The </w:t>
       </w:r>
+      <w:proofErr w:type="spellStart"/>
       <w:r>
         <w:rPr>
           <w:rStyle w:val="SAGETextFilename"/>
         </w:rPr>
         <w:t>TUMenuModuleHelper.cs</w:t>
       </w:r>
+      <w:proofErr w:type="spellEnd"/>
       <w:r>
         <w:t xml:space="preserve"> file already has generated code for Menu Navigation.</w:t>
       </w:r>
@@ -2523,12 +2519,14 @@
       <w:r>
         <w:t xml:space="preserve">The </w:t>
       </w:r>
+      <w:proofErr w:type="spellStart"/>
       <w:r>
         <w:rPr>
           <w:rStyle w:val="SAGETextFilename"/>
         </w:rPr>
         <w:t>Security.cs</w:t>
       </w:r>
+      <w:proofErr w:type="spellEnd"/>
       <w:r>
         <w:t xml:space="preserve"> file already has constants generated for the Import and Export constants for the generated Module ID.</w:t>
       </w:r>
@@ -2855,7 +2853,15 @@
         <w:t>Reports</w:t>
       </w:r>
       <w:r>
-        <w:t xml:space="preserve"> folders. In the Code Generation Wizard, if a Code Type of Process or Reports is selected, the appropriate Resx files will be generated in these subfolders as opposed to the </w:t>
+        <w:t xml:space="preserve"> folders. In the Code Generation Wizard, if a Code Type of Process or Reports is selected, the appropriate </w:t>
+      </w:r>
+      <w:proofErr w:type="spellStart"/>
+      <w:r>
+        <w:t>Resx</w:t>
+      </w:r>
+      <w:proofErr w:type="spellEnd"/>
+      <w:r>
+        <w:t xml:space="preserve"> files will be generated in these subfolders as opposed to the </w:t>
       </w:r>
       <w:r>
         <w:rPr>
@@ -2872,7 +2878,15 @@
         <w:pStyle w:val="SAGEBodyText"/>
       </w:pPr>
       <w:r>
-        <w:t xml:space="preserve">Note the generated Resx files: </w:t>
+        <w:t xml:space="preserve">Note the generated </w:t>
+      </w:r>
+      <w:proofErr w:type="spellStart"/>
+      <w:r>
+        <w:t>Resx</w:t>
+      </w:r>
+      <w:proofErr w:type="spellEnd"/>
+      <w:r>
+        <w:t xml:space="preserve"> files: </w:t>
       </w:r>
     </w:p>
     <w:p>
@@ -2880,7 +2894,15 @@
         <w:pStyle w:val="SAGEBullet1"/>
       </w:pPr>
       <w:r>
-        <w:t>Any Resx file that is common to all screens</w:t>
+        <w:t xml:space="preserve">Any </w:t>
+      </w:r>
+      <w:proofErr w:type="spellStart"/>
+      <w:r>
+        <w:t>Resx</w:t>
+      </w:r>
+      <w:proofErr w:type="spellEnd"/>
+      <w:r>
+        <w:t xml:space="preserve"> file that is common to all screens</w:t>
       </w:r>
       <w:r>
         <w:t xml:space="preserve"> or reports</w:t>
@@ -2894,7 +2916,15 @@
         <w:pStyle w:val="SAGEBullet1"/>
       </w:pPr>
       <w:r>
-        <w:t>Only the English Resx file is marked as Public</w:t>
+        <w:t xml:space="preserve">Only the English </w:t>
+      </w:r>
+      <w:proofErr w:type="spellStart"/>
+      <w:r>
+        <w:t>Resx</w:t>
+      </w:r>
+      <w:proofErr w:type="spellEnd"/>
+      <w:r>
+        <w:t xml:space="preserve"> file is marked as Public</w:t>
       </w:r>
       <w:r>
         <w:t>. A</w:t>
@@ -2902,9 +2932,11 @@
       <w:r>
         <w:t xml:space="preserve">ll other </w:t>
       </w:r>
+      <w:proofErr w:type="spellStart"/>
       <w:r>
         <w:t>Resx</w:t>
       </w:r>
+      <w:proofErr w:type="spellEnd"/>
       <w:r>
         <w:t xml:space="preserve"> files are marked as No Code Generation</w:t>
       </w:r>
@@ -2916,12 +2948,14 @@
       <w:pPr>
         <w:pStyle w:val="SAGEBullet1"/>
       </w:pPr>
+      <w:proofErr w:type="spellStart"/>
       <w:r>
         <w:rPr>
           <w:rStyle w:val="SAGETextFilename"/>
         </w:rPr>
         <w:t>MenuResx.resx</w:t>
       </w:r>
+      <w:proofErr w:type="spellEnd"/>
       <w:r>
         <w:t xml:space="preserve"> is the English resource</w:t>
       </w:r>
@@ -2933,12 +2967,14 @@
       <w:pPr>
         <w:pStyle w:val="SAGEBullet1"/>
       </w:pPr>
+      <w:proofErr w:type="spellStart"/>
       <w:r>
         <w:rPr>
           <w:rStyle w:val="SAGETextFilename"/>
         </w:rPr>
         <w:t>MenuResx.es.resx</w:t>
       </w:r>
+      <w:proofErr w:type="spellEnd"/>
       <w:r>
         <w:t xml:space="preserve"> is the Spanish resource</w:t>
       </w:r>
@@ -2954,8 +2990,16 @@
         <w:rPr>
           <w:rStyle w:val="SAGETextFilename"/>
         </w:rPr>
-        <w:t>MenuResx.fr-CA.resx</w:t>
-      </w:r>
+        <w:t>MenuResx.fr-</w:t>
+      </w:r>
+      <w:proofErr w:type="spellStart"/>
+      <w:r>
+        <w:rPr>
+          <w:rStyle w:val="SAGETextFilename"/>
+        </w:rPr>
+        <w:t>CA.resx</w:t>
+      </w:r>
+      <w:proofErr w:type="spellEnd"/>
       <w:r>
         <w:t xml:space="preserve"> is the French resource</w:t>
       </w:r>
@@ -2970,12 +3014,14 @@
       <w:pPr>
         <w:pStyle w:val="SAGEBullet1"/>
       </w:pPr>
+      <w:proofErr w:type="spellStart"/>
       <w:r>
         <w:rPr>
           <w:rStyle w:val="SAGETextFilename"/>
         </w:rPr>
         <w:t>MenuResx.zh-Hans.resx</w:t>
       </w:r>
+      <w:proofErr w:type="spellEnd"/>
       <w:r>
         <w:t xml:space="preserve"> is the Chinese Simplified resource</w:t>
       </w:r>
@@ -2990,20 +3036,20 @@
       <w:pPr>
         <w:pStyle w:val="SAGEBullet1"/>
       </w:pPr>
+      <w:proofErr w:type="spellStart"/>
       <w:r>
         <w:rPr>
           <w:rStyle w:val="SAGETextFilename"/>
         </w:rPr>
         <w:t>MenuResx.zh-Hant.resx</w:t>
       </w:r>
+      <w:proofErr w:type="spellEnd"/>
       <w:r>
         <w:t xml:space="preserve"> is the Chinese Traditional resource</w:t>
       </w:r>
       <w:r>
         <w:t>, if selected in the Resource Files Step</w:t>
       </w:r>
-      <w:bookmarkStart w:id="13" w:name="_GoBack"/>
-      <w:bookmarkEnd w:id="13"/>
       <w:r>
         <w:t>.</w:t>
       </w:r>
@@ -3012,12 +3058,12 @@
       <w:pPr>
         <w:pStyle w:val="SAGEHeading2"/>
       </w:pPr>
-      <w:bookmarkStart w:id="14" w:name="_Toc453606113"/>
+      <w:bookmarkStart w:id="13" w:name="_Toc453606113"/>
       <w:r>
         <w:lastRenderedPageBreak/>
         <w:t>Services Project</w:t>
       </w:r>
-      <w:bookmarkEnd w:id="14"/>
+      <w:bookmarkEnd w:id="13"/>
     </w:p>
     <w:p>
       <w:pPr>
@@ -3118,12 +3164,14 @@
       <w:r>
         <w:t xml:space="preserve">The </w:t>
       </w:r>
+      <w:proofErr w:type="spellStart"/>
       <w:r>
         <w:rPr>
           <w:rStyle w:val="SAGETextFilename"/>
         </w:rPr>
         <w:t>TUBootstrapper.cs</w:t>
       </w:r>
+      <w:proofErr w:type="spellEnd"/>
       <w:r>
         <w:t xml:space="preserve"> file already has generated code for Unity Dependency Injection which will be added to</w:t>
       </w:r>
@@ -3143,26 +3191,23 @@
       <w:pPr>
         <w:pStyle w:val="SAGEHeading2"/>
       </w:pPr>
-      <w:bookmarkStart w:id="15" w:name="_Toc453606114"/>
+      <w:bookmarkStart w:id="14" w:name="_Toc453606114"/>
       <w:r>
         <w:lastRenderedPageBreak/>
         <w:t>Web Project</w:t>
       </w:r>
-      <w:bookmarkEnd w:id="15"/>
+      <w:bookmarkEnd w:id="14"/>
     </w:p>
     <w:p>
       <w:pPr>
         <w:pStyle w:val="SAGEBodyText"/>
       </w:pPr>
       <w:r>
-        <w:rPr>
-          <w:noProof/>
-        </w:rPr>
         <w:drawing>
-          <wp:inline distT="0" distB="0" distL="0" distR="0" wp14:anchorId="75F68B38" wp14:editId="0E47DFA7">
-            <wp:extent cx="3112770" cy="7438390"/>
-            <wp:effectExtent l="0" t="0" r="0" b="0"/>
-            <wp:docPr id="36" name="Picture 36"/>
+          <wp:inline distT="0" distB="0" distL="0" distR="0" wp14:anchorId="5CCD1E82" wp14:editId="7986174C">
+            <wp:extent cx="3115326" cy="7437765"/>
+            <wp:effectExtent l="0" t="0" r="8890" b="0"/>
+            <wp:docPr id="9" name="Picture 9"/>
             <wp:cNvGraphicFramePr>
               <a:graphicFrameLocks xmlns:a="http://schemas.openxmlformats.org/drawingml/2006/main" noChangeAspect="1"/>
             </wp:cNvGraphicFramePr>
@@ -3170,36 +3215,23 @@
               <a:graphicData uri="http://schemas.openxmlformats.org/drawingml/2006/picture">
                 <pic:pic xmlns:pic="http://schemas.openxmlformats.org/drawingml/2006/picture">
                   <pic:nvPicPr>
-                    <pic:cNvPr id="0" name="Picture 9"/>
-                    <pic:cNvPicPr>
-                      <a:picLocks noChangeAspect="1" noChangeArrowheads="1"/>
-                    </pic:cNvPicPr>
+                    <pic:cNvPr id="1" name=""/>
+                    <pic:cNvPicPr/>
                   </pic:nvPicPr>
                   <pic:blipFill>
-                    <a:blip r:embed="rId30">
-                      <a:extLst>
-                        <a:ext uri="{28A0092B-C50C-407E-A947-70E740481C1C}">
-                          <a14:useLocalDpi xmlns:a14="http://schemas.microsoft.com/office/drawing/2010/main" val="0"/>
-                        </a:ext>
-                      </a:extLst>
-                    </a:blip>
-                    <a:srcRect/>
+                    <a:blip r:embed="rId30"/>
                     <a:stretch>
                       <a:fillRect/>
                     </a:stretch>
                   </pic:blipFill>
-                  <pic:spPr bwMode="auto">
+                  <pic:spPr>
                     <a:xfrm>
                       <a:off x="0" y="0"/>
-                      <a:ext cx="3112770" cy="7438390"/>
+                      <a:ext cx="3115326" cy="7437765"/>
                     </a:xfrm>
                     <a:prstGeom prst="rect">
                       <a:avLst/>
                     </a:prstGeom>
-                    <a:noFill/>
-                    <a:ln>
-                      <a:noFill/>
-                    </a:ln>
                   </pic:spPr>
                 </pic:pic>
               </a:graphicData>
@@ -3207,6 +3239,8 @@
           </wp:inline>
         </w:drawing>
       </w:r>
+      <w:bookmarkStart w:id="15" w:name="_GoBack"/>
+      <w:bookmarkEnd w:id="15"/>
     </w:p>
     <w:p>
       <w:pPr>
@@ -3271,21 +3305,25 @@
       <w:r>
         <w:t xml:space="preserve">The </w:t>
       </w:r>
+      <w:proofErr w:type="spellStart"/>
       <w:r>
         <w:rPr>
           <w:rStyle w:val="SAGETextFilename"/>
         </w:rPr>
         <w:t>TUBootstrapper.cs</w:t>
       </w:r>
+      <w:proofErr w:type="spellEnd"/>
       <w:r>
         <w:t xml:space="preserve">, </w:t>
       </w:r>
+      <w:proofErr w:type="spellStart"/>
       <w:r>
         <w:rPr>
           <w:rStyle w:val="SAGETextFilename"/>
         </w:rPr>
         <w:t>TUAreaRegistration.cs</w:t>
       </w:r>
+      <w:proofErr w:type="spellEnd"/>
       <w:r>
         <w:t xml:space="preserve">, </w:t>
       </w:r>
@@ -3301,12 +3339,14 @@
       <w:r>
         <w:t xml:space="preserve"> and </w:t>
       </w:r>
+      <w:proofErr w:type="spellStart"/>
       <w:r>
         <w:rPr>
           <w:rStyle w:val="SAGETextFilename"/>
         </w:rPr>
         <w:t>TUWebBootstrapper.cs</w:t>
       </w:r>
+      <w:proofErr w:type="spellEnd"/>
       <w:r>
         <w:t xml:space="preserve"> files already have generated code for Unity Dependency Injection which will be added to by the Code Generation Wizard.</w:t>
       </w:r>
@@ -3323,7 +3363,7 @@
 </file>
 
 <file path=word/endnotes.xml><?xml version="1.0" encoding="utf-8"?>
-<w:endnotes xmlns:wpc="http://schemas.microsoft.com/office/word/2010/wordprocessingCanvas" xmlns:cx="http://schemas.microsoft.com/office/drawing/2014/chartex" xmlns:cx1="http://schemas.microsoft.com/office/drawing/2015/9/8/chartex" xmlns:cx2="http://schemas.microsoft.com/office/drawing/2015/10/21/chartex" xmlns:mc="http://schemas.openxmlformats.org/markup-compatibility/2006" xmlns:o="urn:schemas-microsoft-com:office:office" xmlns:r="http://schemas.openxmlformats.org/officeDocument/2006/relationships" xmlns:m="http://schemas.openxmlformats.org/officeDocument/2006/math" xmlns:v="urn:schemas-microsoft-com:vml" xmlns:wp14="http://schemas.microsoft.com/office/word/2010/wordprocessingDrawing" xmlns:wp="http://schemas.openxmlformats.org/drawingml/2006/wordprocessingDrawing" xmlns:w10="urn:schemas-microsoft-com:office:word" xmlns:w="http://schemas.openxmlformats.org/wordprocessingml/2006/main" xmlns:w14="http://schemas.microsoft.com/office/word/2010/wordml" xmlns:w15="http://schemas.microsoft.com/office/word/2012/wordml" xmlns:w16se="http://schemas.microsoft.com/office/word/2015/wordml/symex" xmlns:wpg="http://schemas.microsoft.com/office/word/2010/wordprocessingGroup" xmlns:wpi="http://schemas.microsoft.com/office/word/2010/wordprocessingInk" xmlns:wne="http://schemas.microsoft.com/office/word/2006/wordml" xmlns:wps="http://schemas.microsoft.com/office/word/2010/wordprocessingShape" mc:Ignorable="w14 w15 w16se wp14">
+<w:endnotes xmlns:wpc="http://schemas.microsoft.com/office/word/2010/wordprocessingCanvas" xmlns:mc="http://schemas.openxmlformats.org/markup-compatibility/2006" xmlns:o="urn:schemas-microsoft-com:office:office" xmlns:r="http://schemas.openxmlformats.org/officeDocument/2006/relationships" xmlns:m="http://schemas.openxmlformats.org/officeDocument/2006/math" xmlns:v="urn:schemas-microsoft-com:vml" xmlns:wp14="http://schemas.microsoft.com/office/word/2010/wordprocessingDrawing" xmlns:wp="http://schemas.openxmlformats.org/drawingml/2006/wordprocessingDrawing" xmlns:w10="urn:schemas-microsoft-com:office:word" xmlns:w="http://schemas.openxmlformats.org/wordprocessingml/2006/main" xmlns:w14="http://schemas.microsoft.com/office/word/2010/wordml" xmlns:w15="http://schemas.microsoft.com/office/word/2012/wordml" xmlns:wpg="http://schemas.microsoft.com/office/word/2010/wordprocessingGroup" xmlns:wpi="http://schemas.microsoft.com/office/word/2010/wordprocessingInk" xmlns:wne="http://schemas.microsoft.com/office/word/2006/wordml" xmlns:wps="http://schemas.microsoft.com/office/word/2010/wordprocessingShape" mc:Ignorable="w14 w15 wp14">
   <w:endnote w:type="separator" w:id="-1">
     <w:p>
       <w:pPr>
@@ -3350,7 +3390,7 @@
 </file>
 
 <file path=word/footer1.xml><?xml version="1.0" encoding="utf-8"?>
-<w:ftr xmlns:wpc="http://schemas.microsoft.com/office/word/2010/wordprocessingCanvas" xmlns:cx="http://schemas.microsoft.com/office/drawing/2014/chartex" xmlns:cx1="http://schemas.microsoft.com/office/drawing/2015/9/8/chartex" xmlns:cx2="http://schemas.microsoft.com/office/drawing/2015/10/21/chartex" xmlns:mc="http://schemas.openxmlformats.org/markup-compatibility/2006" xmlns:o="urn:schemas-microsoft-com:office:office" xmlns:r="http://schemas.openxmlformats.org/officeDocument/2006/relationships" xmlns:m="http://schemas.openxmlformats.org/officeDocument/2006/math" xmlns:v="urn:schemas-microsoft-com:vml" xmlns:wp14="http://schemas.microsoft.com/office/word/2010/wordprocessingDrawing" xmlns:wp="http://schemas.openxmlformats.org/drawingml/2006/wordprocessingDrawing" xmlns:w10="urn:schemas-microsoft-com:office:word" xmlns:w="http://schemas.openxmlformats.org/wordprocessingml/2006/main" xmlns:w14="http://schemas.microsoft.com/office/word/2010/wordml" xmlns:w15="http://schemas.microsoft.com/office/word/2012/wordml" xmlns:w16se="http://schemas.microsoft.com/office/word/2015/wordml/symex" xmlns:wpg="http://schemas.microsoft.com/office/word/2010/wordprocessingGroup" xmlns:wpi="http://schemas.microsoft.com/office/word/2010/wordprocessingInk" xmlns:wne="http://schemas.microsoft.com/office/word/2006/wordml" xmlns:wps="http://schemas.microsoft.com/office/word/2010/wordprocessingShape" mc:Ignorable="w14 w15 w16se wp14">
+<w:ftr xmlns:wpc="http://schemas.microsoft.com/office/word/2010/wordprocessingCanvas" xmlns:mc="http://schemas.openxmlformats.org/markup-compatibility/2006" xmlns:o="urn:schemas-microsoft-com:office:office" xmlns:r="http://schemas.openxmlformats.org/officeDocument/2006/relationships" xmlns:m="http://schemas.openxmlformats.org/officeDocument/2006/math" xmlns:v="urn:schemas-microsoft-com:vml" xmlns:wp14="http://schemas.microsoft.com/office/word/2010/wordprocessingDrawing" xmlns:wp="http://schemas.openxmlformats.org/drawingml/2006/wordprocessingDrawing" xmlns:w10="urn:schemas-microsoft-com:office:word" xmlns:w="http://schemas.openxmlformats.org/wordprocessingml/2006/main" xmlns:w14="http://schemas.microsoft.com/office/word/2010/wordml" xmlns:w15="http://schemas.microsoft.com/office/word/2012/wordml" xmlns:wpg="http://schemas.microsoft.com/office/word/2010/wordprocessingGroup" xmlns:wpi="http://schemas.microsoft.com/office/word/2010/wordprocessingInk" xmlns:wne="http://schemas.microsoft.com/office/word/2006/wordml" xmlns:wps="http://schemas.microsoft.com/office/word/2010/wordprocessingShape" mc:Ignorable="w14 w15 wp14">
   <w:p>
     <w:pPr>
       <w:pStyle w:val="SAGEFooter"/>
@@ -3462,7 +3502,7 @@
 </file>
 
 <file path=word/footer2.xml><?xml version="1.0" encoding="utf-8"?>
-<w:ftr xmlns:wpc="http://schemas.microsoft.com/office/word/2010/wordprocessingCanvas" xmlns:cx="http://schemas.microsoft.com/office/drawing/2014/chartex" xmlns:cx1="http://schemas.microsoft.com/office/drawing/2015/9/8/chartex" xmlns:cx2="http://schemas.microsoft.com/office/drawing/2015/10/21/chartex" xmlns:mc="http://schemas.openxmlformats.org/markup-compatibility/2006" xmlns:o="urn:schemas-microsoft-com:office:office" xmlns:r="http://schemas.openxmlformats.org/officeDocument/2006/relationships" xmlns:m="http://schemas.openxmlformats.org/officeDocument/2006/math" xmlns:v="urn:schemas-microsoft-com:vml" xmlns:wp14="http://schemas.microsoft.com/office/word/2010/wordprocessingDrawing" xmlns:wp="http://schemas.openxmlformats.org/drawingml/2006/wordprocessingDrawing" xmlns:w10="urn:schemas-microsoft-com:office:word" xmlns:w="http://schemas.openxmlformats.org/wordprocessingml/2006/main" xmlns:w14="http://schemas.microsoft.com/office/word/2010/wordml" xmlns:w15="http://schemas.microsoft.com/office/word/2012/wordml" xmlns:w16se="http://schemas.microsoft.com/office/word/2015/wordml/symex" xmlns:wpg="http://schemas.microsoft.com/office/word/2010/wordprocessingGroup" xmlns:wpi="http://schemas.microsoft.com/office/word/2010/wordprocessingInk" xmlns:wne="http://schemas.microsoft.com/office/word/2006/wordml" xmlns:wps="http://schemas.microsoft.com/office/word/2010/wordprocessingShape" mc:Ignorable="w14 w15 w16se wp14">
+<w:ftr xmlns:wpc="http://schemas.microsoft.com/office/word/2010/wordprocessingCanvas" xmlns:mc="http://schemas.openxmlformats.org/markup-compatibility/2006" xmlns:o="urn:schemas-microsoft-com:office:office" xmlns:r="http://schemas.openxmlformats.org/officeDocument/2006/relationships" xmlns:m="http://schemas.openxmlformats.org/officeDocument/2006/math" xmlns:v="urn:schemas-microsoft-com:vml" xmlns:wp14="http://schemas.microsoft.com/office/word/2010/wordprocessingDrawing" xmlns:wp="http://schemas.openxmlformats.org/drawingml/2006/wordprocessingDrawing" xmlns:w10="urn:schemas-microsoft-com:office:word" xmlns:w="http://schemas.openxmlformats.org/wordprocessingml/2006/main" xmlns:w14="http://schemas.microsoft.com/office/word/2010/wordml" xmlns:w15="http://schemas.microsoft.com/office/word/2012/wordml" xmlns:wpg="http://schemas.microsoft.com/office/word/2010/wordprocessingGroup" xmlns:wpi="http://schemas.microsoft.com/office/word/2010/wordprocessingInk" xmlns:wne="http://schemas.microsoft.com/office/word/2006/wordml" xmlns:wps="http://schemas.microsoft.com/office/word/2010/wordprocessingShape" mc:Ignorable="w14 w15 wp14">
   <w:p>
     <w:pPr>
       <w:pStyle w:val="Footer"/>
@@ -3473,7 +3513,7 @@
 </file>
 
 <file path=word/footer3.xml><?xml version="1.0" encoding="utf-8"?>
-<w:ftr xmlns:wpc="http://schemas.microsoft.com/office/word/2010/wordprocessingCanvas" xmlns:cx="http://schemas.microsoft.com/office/drawing/2014/chartex" xmlns:cx1="http://schemas.microsoft.com/office/drawing/2015/9/8/chartex" xmlns:cx2="http://schemas.microsoft.com/office/drawing/2015/10/21/chartex" xmlns:mc="http://schemas.openxmlformats.org/markup-compatibility/2006" xmlns:o="urn:schemas-microsoft-com:office:office" xmlns:r="http://schemas.openxmlformats.org/officeDocument/2006/relationships" xmlns:m="http://schemas.openxmlformats.org/officeDocument/2006/math" xmlns:v="urn:schemas-microsoft-com:vml" xmlns:wp14="http://schemas.microsoft.com/office/word/2010/wordprocessingDrawing" xmlns:wp="http://schemas.openxmlformats.org/drawingml/2006/wordprocessingDrawing" xmlns:w10="urn:schemas-microsoft-com:office:word" xmlns:w="http://schemas.openxmlformats.org/wordprocessingml/2006/main" xmlns:w14="http://schemas.microsoft.com/office/word/2010/wordml" xmlns:w15="http://schemas.microsoft.com/office/word/2012/wordml" xmlns:w16se="http://schemas.microsoft.com/office/word/2015/wordml/symex" xmlns:wpg="http://schemas.microsoft.com/office/word/2010/wordprocessingGroup" xmlns:wpi="http://schemas.microsoft.com/office/word/2010/wordprocessingInk" xmlns:wne="http://schemas.microsoft.com/office/word/2006/wordml" xmlns:wps="http://schemas.microsoft.com/office/word/2010/wordprocessingShape" mc:Ignorable="w14 w15 w16se wp14">
+<w:ftr xmlns:wpc="http://schemas.microsoft.com/office/word/2010/wordprocessingCanvas" xmlns:mc="http://schemas.openxmlformats.org/markup-compatibility/2006" xmlns:o="urn:schemas-microsoft-com:office:office" xmlns:r="http://schemas.openxmlformats.org/officeDocument/2006/relationships" xmlns:m="http://schemas.openxmlformats.org/officeDocument/2006/math" xmlns:v="urn:schemas-microsoft-com:vml" xmlns:wp14="http://schemas.microsoft.com/office/word/2010/wordprocessingDrawing" xmlns:wp="http://schemas.openxmlformats.org/drawingml/2006/wordprocessingDrawing" xmlns:w10="urn:schemas-microsoft-com:office:word" xmlns:w="http://schemas.openxmlformats.org/wordprocessingml/2006/main" xmlns:w14="http://schemas.microsoft.com/office/word/2010/wordml" xmlns:w15="http://schemas.microsoft.com/office/word/2012/wordml" xmlns:wpg="http://schemas.microsoft.com/office/word/2010/wordprocessingGroup" xmlns:wpi="http://schemas.microsoft.com/office/word/2010/wordprocessingInk" xmlns:wne="http://schemas.microsoft.com/office/word/2006/wordml" xmlns:wps="http://schemas.microsoft.com/office/word/2010/wordprocessingShape" mc:Ignorable="w14 w15 wp14">
   <w:tbl>
     <w:tblPr>
       <w:tblStyle w:val="TableGrid"/>
@@ -3506,27 +3546,14 @@
           <w:pPr>
             <w:pStyle w:val="SAGEFooter"/>
           </w:pPr>
-          <w:r>
-            <w:fldChar w:fldCharType="begin"/>
-          </w:r>
-          <w:r>
-            <w:instrText xml:space="preserve"> STYLEREF  SAGE_Title  \* MERGEFORMAT </w:instrText>
-          </w:r>
-          <w:r>
-            <w:fldChar w:fldCharType="separate"/>
-          </w:r>
-          <w:r>
-            <w:rPr>
-              <w:noProof/>
-            </w:rPr>
-            <w:t>Sage 300 Web Screens SDK</w:t>
-          </w:r>
-          <w:r>
-            <w:rPr>
-              <w:noProof/>
-            </w:rPr>
-            <w:fldChar w:fldCharType="end"/>
-          </w:r>
+          <w:fldSimple w:instr=" STYLEREF  SAGE_Title  \* MERGEFORMAT ">
+            <w:r>
+              <w:rPr>
+                <w:noProof/>
+              </w:rPr>
+              <w:t>Sage 300 Web Screens SDK</w:t>
+            </w:r>
+          </w:fldSimple>
           <w:r>
             <w:rPr>
               <w:noProof/>
@@ -3590,7 +3617,7 @@
                 <w:rPr>
                   <w:noProof/>
                 </w:rPr>
-                <w:t>16</w:t>
+                <w:t>15</w:t>
               </w:r>
               <w:r>
                 <w:rPr>
@@ -3645,7 +3672,7 @@
 </file>
 
 <file path=word/footer4.xml><?xml version="1.0" encoding="utf-8"?>
-<w:ftr xmlns:wpc="http://schemas.microsoft.com/office/word/2010/wordprocessingCanvas" xmlns:cx="http://schemas.microsoft.com/office/drawing/2014/chartex" xmlns:cx1="http://schemas.microsoft.com/office/drawing/2015/9/8/chartex" xmlns:cx2="http://schemas.microsoft.com/office/drawing/2015/10/21/chartex" xmlns:mc="http://schemas.openxmlformats.org/markup-compatibility/2006" xmlns:o="urn:schemas-microsoft-com:office:office" xmlns:r="http://schemas.openxmlformats.org/officeDocument/2006/relationships" xmlns:m="http://schemas.openxmlformats.org/officeDocument/2006/math" xmlns:v="urn:schemas-microsoft-com:vml" xmlns:wp14="http://schemas.microsoft.com/office/word/2010/wordprocessingDrawing" xmlns:wp="http://schemas.openxmlformats.org/drawingml/2006/wordprocessingDrawing" xmlns:w10="urn:schemas-microsoft-com:office:word" xmlns:w="http://schemas.openxmlformats.org/wordprocessingml/2006/main" xmlns:w14="http://schemas.microsoft.com/office/word/2010/wordml" xmlns:w15="http://schemas.microsoft.com/office/word/2012/wordml" xmlns:w16se="http://schemas.microsoft.com/office/word/2015/wordml/symex" xmlns:wpg="http://schemas.microsoft.com/office/word/2010/wordprocessingGroup" xmlns:wpi="http://schemas.microsoft.com/office/word/2010/wordprocessingInk" xmlns:wne="http://schemas.microsoft.com/office/word/2006/wordml" xmlns:wps="http://schemas.microsoft.com/office/word/2010/wordprocessingShape" mc:Ignorable="w14 w15 w16se wp14">
+<w:ftr xmlns:wpc="http://schemas.microsoft.com/office/word/2010/wordprocessingCanvas" xmlns:mc="http://schemas.openxmlformats.org/markup-compatibility/2006" xmlns:o="urn:schemas-microsoft-com:office:office" xmlns:r="http://schemas.openxmlformats.org/officeDocument/2006/relationships" xmlns:m="http://schemas.openxmlformats.org/officeDocument/2006/math" xmlns:v="urn:schemas-microsoft-com:vml" xmlns:wp14="http://schemas.microsoft.com/office/word/2010/wordprocessingDrawing" xmlns:wp="http://schemas.openxmlformats.org/drawingml/2006/wordprocessingDrawing" xmlns:w10="urn:schemas-microsoft-com:office:word" xmlns:w="http://schemas.openxmlformats.org/wordprocessingml/2006/main" xmlns:w14="http://schemas.microsoft.com/office/word/2010/wordml" xmlns:w15="http://schemas.microsoft.com/office/word/2012/wordml" xmlns:wpg="http://schemas.microsoft.com/office/word/2010/wordprocessingGroup" xmlns:wpi="http://schemas.microsoft.com/office/word/2010/wordprocessingInk" xmlns:wne="http://schemas.microsoft.com/office/word/2006/wordml" xmlns:wps="http://schemas.microsoft.com/office/word/2010/wordprocessingShape" mc:Ignorable="w14 w15 wp14">
   <w:tbl>
     <w:tblPr>
       <w:tblStyle w:val="TableGrid"/>
@@ -3678,27 +3705,14 @@
           <w:pPr>
             <w:pStyle w:val="SAGEFooter"/>
           </w:pPr>
-          <w:r>
-            <w:fldChar w:fldCharType="begin"/>
-          </w:r>
-          <w:r>
-            <w:instrText xml:space="preserve"> STYLEREF  SAGE_Title  \* MERGEFORMAT </w:instrText>
-          </w:r>
-          <w:r>
-            <w:fldChar w:fldCharType="separate"/>
-          </w:r>
-          <w:r>
-            <w:rPr>
-              <w:noProof/>
-            </w:rPr>
-            <w:t>Sage 300 Web Screens SDK</w:t>
-          </w:r>
-          <w:r>
-            <w:rPr>
-              <w:noProof/>
-            </w:rPr>
-            <w:fldChar w:fldCharType="end"/>
-          </w:r>
+          <w:fldSimple w:instr=" STYLEREF  SAGE_Title  \* MERGEFORMAT ">
+            <w:r>
+              <w:rPr>
+                <w:noProof/>
+              </w:rPr>
+              <w:t>Sage 300 Web Screens SDK</w:t>
+            </w:r>
+          </w:fldSimple>
           <w:r>
             <w:rPr>
               <w:noProof/>
@@ -3810,7 +3824,7 @@
 </file>
 
 <file path=word/footnotes.xml><?xml version="1.0" encoding="utf-8"?>
-<w:footnotes xmlns:wpc="http://schemas.microsoft.com/office/word/2010/wordprocessingCanvas" xmlns:cx="http://schemas.microsoft.com/office/drawing/2014/chartex" xmlns:cx1="http://schemas.microsoft.com/office/drawing/2015/9/8/chartex" xmlns:cx2="http://schemas.microsoft.com/office/drawing/2015/10/21/chartex" xmlns:mc="http://schemas.openxmlformats.org/markup-compatibility/2006" xmlns:o="urn:schemas-microsoft-com:office:office" xmlns:r="http://schemas.openxmlformats.org/officeDocument/2006/relationships" xmlns:m="http://schemas.openxmlformats.org/officeDocument/2006/math" xmlns:v="urn:schemas-microsoft-com:vml" xmlns:wp14="http://schemas.microsoft.com/office/word/2010/wordprocessingDrawing" xmlns:wp="http://schemas.openxmlformats.org/drawingml/2006/wordprocessingDrawing" xmlns:w10="urn:schemas-microsoft-com:office:word" xmlns:w="http://schemas.openxmlformats.org/wordprocessingml/2006/main" xmlns:w14="http://schemas.microsoft.com/office/word/2010/wordml" xmlns:w15="http://schemas.microsoft.com/office/word/2012/wordml" xmlns:w16se="http://schemas.microsoft.com/office/word/2015/wordml/symex" xmlns:wpg="http://schemas.microsoft.com/office/word/2010/wordprocessingGroup" xmlns:wpi="http://schemas.microsoft.com/office/word/2010/wordprocessingInk" xmlns:wne="http://schemas.microsoft.com/office/word/2006/wordml" xmlns:wps="http://schemas.microsoft.com/office/word/2010/wordprocessingShape" mc:Ignorable="w14 w15 w16se wp14">
+<w:footnotes xmlns:wpc="http://schemas.microsoft.com/office/word/2010/wordprocessingCanvas" xmlns:mc="http://schemas.openxmlformats.org/markup-compatibility/2006" xmlns:o="urn:schemas-microsoft-com:office:office" xmlns:r="http://schemas.openxmlformats.org/officeDocument/2006/relationships" xmlns:m="http://schemas.openxmlformats.org/officeDocument/2006/math" xmlns:v="urn:schemas-microsoft-com:vml" xmlns:wp14="http://schemas.microsoft.com/office/word/2010/wordprocessingDrawing" xmlns:wp="http://schemas.openxmlformats.org/drawingml/2006/wordprocessingDrawing" xmlns:w10="urn:schemas-microsoft-com:office:word" xmlns:w="http://schemas.openxmlformats.org/wordprocessingml/2006/main" xmlns:w14="http://schemas.microsoft.com/office/word/2010/wordml" xmlns:w15="http://schemas.microsoft.com/office/word/2012/wordml" xmlns:wpg="http://schemas.microsoft.com/office/word/2010/wordprocessingGroup" xmlns:wpi="http://schemas.microsoft.com/office/word/2010/wordprocessingInk" xmlns:wne="http://schemas.microsoft.com/office/word/2006/wordml" xmlns:wps="http://schemas.microsoft.com/office/word/2010/wordprocessingShape" mc:Ignorable="w14 w15 wp14">
   <w:footnote w:type="separator" w:id="-1">
     <w:p>
       <w:pPr>
@@ -3839,7 +3853,7 @@
 </file>
 
 <file path=word/header1.xml><?xml version="1.0" encoding="utf-8"?>
-<w:hdr xmlns:wpc="http://schemas.microsoft.com/office/word/2010/wordprocessingCanvas" xmlns:cx="http://schemas.microsoft.com/office/drawing/2014/chartex" xmlns:cx1="http://schemas.microsoft.com/office/drawing/2015/9/8/chartex" xmlns:cx2="http://schemas.microsoft.com/office/drawing/2015/10/21/chartex" xmlns:mc="http://schemas.openxmlformats.org/markup-compatibility/2006" xmlns:o="urn:schemas-microsoft-com:office:office" xmlns:r="http://schemas.openxmlformats.org/officeDocument/2006/relationships" xmlns:m="http://schemas.openxmlformats.org/officeDocument/2006/math" xmlns:v="urn:schemas-microsoft-com:vml" xmlns:wp14="http://schemas.microsoft.com/office/word/2010/wordprocessingDrawing" xmlns:wp="http://schemas.openxmlformats.org/drawingml/2006/wordprocessingDrawing" xmlns:w10="urn:schemas-microsoft-com:office:word" xmlns:w="http://schemas.openxmlformats.org/wordprocessingml/2006/main" xmlns:w14="http://schemas.microsoft.com/office/word/2010/wordml" xmlns:w15="http://schemas.microsoft.com/office/word/2012/wordml" xmlns:w16se="http://schemas.microsoft.com/office/word/2015/wordml/symex" xmlns:wpg="http://schemas.microsoft.com/office/word/2010/wordprocessingGroup" xmlns:wpi="http://schemas.microsoft.com/office/word/2010/wordprocessingInk" xmlns:wne="http://schemas.microsoft.com/office/word/2006/wordml" xmlns:wps="http://schemas.microsoft.com/office/word/2010/wordprocessingShape" mc:Ignorable="w14 w15 w16se wp14">
+<w:hdr xmlns:wpc="http://schemas.microsoft.com/office/word/2010/wordprocessingCanvas" xmlns:mc="http://schemas.openxmlformats.org/markup-compatibility/2006" xmlns:o="urn:schemas-microsoft-com:office:office" xmlns:r="http://schemas.openxmlformats.org/officeDocument/2006/relationships" xmlns:m="http://schemas.openxmlformats.org/officeDocument/2006/math" xmlns:v="urn:schemas-microsoft-com:vml" xmlns:wp14="http://schemas.microsoft.com/office/word/2010/wordprocessingDrawing" xmlns:wp="http://schemas.openxmlformats.org/drawingml/2006/wordprocessingDrawing" xmlns:w10="urn:schemas-microsoft-com:office:word" xmlns:w="http://schemas.openxmlformats.org/wordprocessingml/2006/main" xmlns:w14="http://schemas.microsoft.com/office/word/2010/wordml" xmlns:w15="http://schemas.microsoft.com/office/word/2012/wordml" xmlns:wpg="http://schemas.microsoft.com/office/word/2010/wordprocessingGroup" xmlns:wpi="http://schemas.microsoft.com/office/word/2010/wordprocessingInk" xmlns:wne="http://schemas.microsoft.com/office/word/2006/wordml" xmlns:wps="http://schemas.microsoft.com/office/word/2010/wordprocessingShape" mc:Ignorable="w14 w15 wp14">
   <w:p>
     <w:pPr>
       <w:pStyle w:val="Header"/>
@@ -3918,7 +3932,7 @@
 </file>
 
 <file path=word/header2.xml><?xml version="1.0" encoding="utf-8"?>
-<w:hdr xmlns:wpc="http://schemas.microsoft.com/office/word/2010/wordprocessingCanvas" xmlns:cx="http://schemas.microsoft.com/office/drawing/2014/chartex" xmlns:cx1="http://schemas.microsoft.com/office/drawing/2015/9/8/chartex" xmlns:cx2="http://schemas.microsoft.com/office/drawing/2015/10/21/chartex" xmlns:mc="http://schemas.openxmlformats.org/markup-compatibility/2006" xmlns:o="urn:schemas-microsoft-com:office:office" xmlns:r="http://schemas.openxmlformats.org/officeDocument/2006/relationships" xmlns:m="http://schemas.openxmlformats.org/officeDocument/2006/math" xmlns:v="urn:schemas-microsoft-com:vml" xmlns:wp14="http://schemas.microsoft.com/office/word/2010/wordprocessingDrawing" xmlns:wp="http://schemas.openxmlformats.org/drawingml/2006/wordprocessingDrawing" xmlns:w10="urn:schemas-microsoft-com:office:word" xmlns:w="http://schemas.openxmlformats.org/wordprocessingml/2006/main" xmlns:w14="http://schemas.microsoft.com/office/word/2010/wordml" xmlns:w15="http://schemas.microsoft.com/office/word/2012/wordml" xmlns:w16se="http://schemas.microsoft.com/office/word/2015/wordml/symex" xmlns:wpg="http://schemas.microsoft.com/office/word/2010/wordprocessingGroup" xmlns:wpi="http://schemas.microsoft.com/office/word/2010/wordprocessingInk" xmlns:wne="http://schemas.microsoft.com/office/word/2006/wordml" xmlns:wps="http://schemas.microsoft.com/office/word/2010/wordprocessingShape" mc:Ignorable="w14 w15 w16se wp14">
+<w:hdr xmlns:wpc="http://schemas.microsoft.com/office/word/2010/wordprocessingCanvas" xmlns:mc="http://schemas.openxmlformats.org/markup-compatibility/2006" xmlns:o="urn:schemas-microsoft-com:office:office" xmlns:r="http://schemas.openxmlformats.org/officeDocument/2006/relationships" xmlns:m="http://schemas.openxmlformats.org/officeDocument/2006/math" xmlns:v="urn:schemas-microsoft-com:vml" xmlns:wp14="http://schemas.microsoft.com/office/word/2010/wordprocessingDrawing" xmlns:wp="http://schemas.openxmlformats.org/drawingml/2006/wordprocessingDrawing" xmlns:w10="urn:schemas-microsoft-com:office:word" xmlns:w="http://schemas.openxmlformats.org/wordprocessingml/2006/main" xmlns:w14="http://schemas.microsoft.com/office/word/2010/wordml" xmlns:w15="http://schemas.microsoft.com/office/word/2012/wordml" xmlns:wpg="http://schemas.microsoft.com/office/word/2010/wordprocessingGroup" xmlns:wpi="http://schemas.microsoft.com/office/word/2010/wordprocessingInk" xmlns:wne="http://schemas.microsoft.com/office/word/2006/wordml" xmlns:wps="http://schemas.microsoft.com/office/word/2010/wordprocessingShape" mc:Ignorable="w14 w15 wp14">
   <w:p>
     <w:pPr>
       <w:pStyle w:val="Header"/>
@@ -3928,7 +3942,7 @@
 </file>
 
 <file path=word/header3.xml><?xml version="1.0" encoding="utf-8"?>
-<w:hdr xmlns:wpc="http://schemas.microsoft.com/office/word/2010/wordprocessingCanvas" xmlns:cx="http://schemas.microsoft.com/office/drawing/2014/chartex" xmlns:cx1="http://schemas.microsoft.com/office/drawing/2015/9/8/chartex" xmlns:cx2="http://schemas.microsoft.com/office/drawing/2015/10/21/chartex" xmlns:mc="http://schemas.openxmlformats.org/markup-compatibility/2006" xmlns:o="urn:schemas-microsoft-com:office:office" xmlns:r="http://schemas.openxmlformats.org/officeDocument/2006/relationships" xmlns:m="http://schemas.openxmlformats.org/officeDocument/2006/math" xmlns:v="urn:schemas-microsoft-com:vml" xmlns:wp14="http://schemas.microsoft.com/office/word/2010/wordprocessingDrawing" xmlns:wp="http://schemas.openxmlformats.org/drawingml/2006/wordprocessingDrawing" xmlns:w10="urn:schemas-microsoft-com:office:word" xmlns:w="http://schemas.openxmlformats.org/wordprocessingml/2006/main" xmlns:w14="http://schemas.microsoft.com/office/word/2010/wordml" xmlns:w15="http://schemas.microsoft.com/office/word/2012/wordml" xmlns:w16se="http://schemas.microsoft.com/office/word/2015/wordml/symex" xmlns:wpg="http://schemas.microsoft.com/office/word/2010/wordprocessingGroup" xmlns:wpi="http://schemas.microsoft.com/office/word/2010/wordprocessingInk" xmlns:wne="http://schemas.microsoft.com/office/word/2006/wordml" xmlns:wps="http://schemas.microsoft.com/office/word/2010/wordprocessingShape" mc:Ignorable="w14 w15 w16se wp14">
+<w:hdr xmlns:wpc="http://schemas.microsoft.com/office/word/2010/wordprocessingCanvas" xmlns:mc="http://schemas.openxmlformats.org/markup-compatibility/2006" xmlns:o="urn:schemas-microsoft-com:office:office" xmlns:r="http://schemas.openxmlformats.org/officeDocument/2006/relationships" xmlns:m="http://schemas.openxmlformats.org/officeDocument/2006/math" xmlns:v="urn:schemas-microsoft-com:vml" xmlns:wp14="http://schemas.microsoft.com/office/word/2010/wordprocessingDrawing" xmlns:wp="http://schemas.openxmlformats.org/drawingml/2006/wordprocessingDrawing" xmlns:w10="urn:schemas-microsoft-com:office:word" xmlns:w="http://schemas.openxmlformats.org/wordprocessingml/2006/main" xmlns:w14="http://schemas.microsoft.com/office/word/2010/wordml" xmlns:w15="http://schemas.microsoft.com/office/word/2012/wordml" xmlns:wpg="http://schemas.microsoft.com/office/word/2010/wordprocessingGroup" xmlns:wpi="http://schemas.microsoft.com/office/word/2010/wordprocessingInk" xmlns:wne="http://schemas.microsoft.com/office/word/2006/wordml" xmlns:wps="http://schemas.microsoft.com/office/word/2010/wordprocessingShape" mc:Ignorable="w14 w15 wp14">
   <w:p>
     <w:pPr>
       <w:pStyle w:val="Header"/>
@@ -3939,38 +3953,25 @@
 </file>
 
 <file path=word/header4.xml><?xml version="1.0" encoding="utf-8"?>
-<w:hdr xmlns:wpc="http://schemas.microsoft.com/office/word/2010/wordprocessingCanvas" xmlns:cx="http://schemas.microsoft.com/office/drawing/2014/chartex" xmlns:cx1="http://schemas.microsoft.com/office/drawing/2015/9/8/chartex" xmlns:cx2="http://schemas.microsoft.com/office/drawing/2015/10/21/chartex" xmlns:mc="http://schemas.openxmlformats.org/markup-compatibility/2006" xmlns:o="urn:schemas-microsoft-com:office:office" xmlns:r="http://schemas.openxmlformats.org/officeDocument/2006/relationships" xmlns:m="http://schemas.openxmlformats.org/officeDocument/2006/math" xmlns:v="urn:schemas-microsoft-com:vml" xmlns:wp14="http://schemas.microsoft.com/office/word/2010/wordprocessingDrawing" xmlns:wp="http://schemas.openxmlformats.org/drawingml/2006/wordprocessingDrawing" xmlns:w10="urn:schemas-microsoft-com:office:word" xmlns:w="http://schemas.openxmlformats.org/wordprocessingml/2006/main" xmlns:w14="http://schemas.microsoft.com/office/word/2010/wordml" xmlns:w15="http://schemas.microsoft.com/office/word/2012/wordml" xmlns:w16se="http://schemas.microsoft.com/office/word/2015/wordml/symex" xmlns:wpg="http://schemas.microsoft.com/office/word/2010/wordprocessingGroup" xmlns:wpi="http://schemas.microsoft.com/office/word/2010/wordprocessingInk" xmlns:wne="http://schemas.microsoft.com/office/word/2006/wordml" xmlns:wps="http://schemas.microsoft.com/office/word/2010/wordprocessingShape" mc:Ignorable="w14 w15 w16se wp14">
+<w:hdr xmlns:wpc="http://schemas.microsoft.com/office/word/2010/wordprocessingCanvas" xmlns:mc="http://schemas.openxmlformats.org/markup-compatibility/2006" xmlns:o="urn:schemas-microsoft-com:office:office" xmlns:r="http://schemas.openxmlformats.org/officeDocument/2006/relationships" xmlns:m="http://schemas.openxmlformats.org/officeDocument/2006/math" xmlns:v="urn:schemas-microsoft-com:vml" xmlns:wp14="http://schemas.microsoft.com/office/word/2010/wordprocessingDrawing" xmlns:wp="http://schemas.openxmlformats.org/drawingml/2006/wordprocessingDrawing" xmlns:w10="urn:schemas-microsoft-com:office:word" xmlns:w="http://schemas.openxmlformats.org/wordprocessingml/2006/main" xmlns:w14="http://schemas.microsoft.com/office/word/2010/wordml" xmlns:w15="http://schemas.microsoft.com/office/word/2012/wordml" xmlns:wpg="http://schemas.microsoft.com/office/word/2010/wordprocessingGroup" xmlns:wpi="http://schemas.microsoft.com/office/word/2010/wordprocessingInk" xmlns:wne="http://schemas.microsoft.com/office/word/2006/wordml" xmlns:wps="http://schemas.microsoft.com/office/word/2010/wordprocessingShape" mc:Ignorable="w14 w15 wp14">
   <w:p>
     <w:pPr>
       <w:pStyle w:val="SAGEHeader"/>
     </w:pPr>
-    <w:r>
-      <w:fldChar w:fldCharType="begin"/>
-    </w:r>
-    <w:r>
-      <w:instrText xml:space="preserve"> STYLEREF  "SAGE_Heading 1 (no TOC)" \l  \* MERGEFORMAT </w:instrText>
-    </w:r>
-    <w:r>
-      <w:fldChar w:fldCharType="separate"/>
-    </w:r>
-    <w:r>
-      <w:rPr>
-        <w:noProof/>
-      </w:rPr>
-      <w:t>Contents</w:t>
-    </w:r>
-    <w:r>
-      <w:rPr>
-        <w:noProof/>
-      </w:rPr>
-      <w:fldChar w:fldCharType="end"/>
-    </w:r>
+    <w:fldSimple w:instr=" STYLEREF  &quot;SAGE_Heading 1 (no TOC)&quot; \l  \* MERGEFORMAT ">
+      <w:r>
+        <w:rPr>
+          <w:noProof/>
+        </w:rPr>
+        <w:t>Contents</w:t>
+      </w:r>
+    </w:fldSimple>
   </w:p>
 </w:hdr>
 </file>
 
 <file path=word/header5.xml><?xml version="1.0" encoding="utf-8"?>
-<w:hdr xmlns:wpc="http://schemas.microsoft.com/office/word/2010/wordprocessingCanvas" xmlns:cx="http://schemas.microsoft.com/office/drawing/2014/chartex" xmlns:cx1="http://schemas.microsoft.com/office/drawing/2015/9/8/chartex" xmlns:cx2="http://schemas.microsoft.com/office/drawing/2015/10/21/chartex" xmlns:mc="http://schemas.openxmlformats.org/markup-compatibility/2006" xmlns:o="urn:schemas-microsoft-com:office:office" xmlns:r="http://schemas.openxmlformats.org/officeDocument/2006/relationships" xmlns:m="http://schemas.openxmlformats.org/officeDocument/2006/math" xmlns:v="urn:schemas-microsoft-com:vml" xmlns:wp14="http://schemas.microsoft.com/office/word/2010/wordprocessingDrawing" xmlns:wp="http://schemas.openxmlformats.org/drawingml/2006/wordprocessingDrawing" xmlns:w10="urn:schemas-microsoft-com:office:word" xmlns:w="http://schemas.openxmlformats.org/wordprocessingml/2006/main" xmlns:w14="http://schemas.microsoft.com/office/word/2010/wordml" xmlns:w15="http://schemas.microsoft.com/office/word/2012/wordml" xmlns:w16se="http://schemas.microsoft.com/office/word/2015/wordml/symex" xmlns:wpg="http://schemas.microsoft.com/office/word/2010/wordprocessingGroup" xmlns:wpi="http://schemas.microsoft.com/office/word/2010/wordprocessingInk" xmlns:wne="http://schemas.microsoft.com/office/word/2006/wordml" xmlns:wps="http://schemas.microsoft.com/office/word/2010/wordprocessingShape" mc:Ignorable="w14 w15 w16se wp14">
+<w:hdr xmlns:wpc="http://schemas.microsoft.com/office/word/2010/wordprocessingCanvas" xmlns:mc="http://schemas.openxmlformats.org/markup-compatibility/2006" xmlns:o="urn:schemas-microsoft-com:office:office" xmlns:r="http://schemas.openxmlformats.org/officeDocument/2006/relationships" xmlns:m="http://schemas.openxmlformats.org/officeDocument/2006/math" xmlns:v="urn:schemas-microsoft-com:vml" xmlns:wp14="http://schemas.microsoft.com/office/word/2010/wordprocessingDrawing" xmlns:wp="http://schemas.openxmlformats.org/drawingml/2006/wordprocessingDrawing" xmlns:w10="urn:schemas-microsoft-com:office:word" xmlns:w="http://schemas.openxmlformats.org/wordprocessingml/2006/main" xmlns:w14="http://schemas.microsoft.com/office/word/2010/wordml" xmlns:w15="http://schemas.microsoft.com/office/word/2012/wordml" xmlns:wpg="http://schemas.microsoft.com/office/word/2010/wordprocessingGroup" xmlns:wpi="http://schemas.microsoft.com/office/word/2010/wordprocessingInk" xmlns:wne="http://schemas.microsoft.com/office/word/2006/wordml" xmlns:wps="http://schemas.microsoft.com/office/word/2010/wordprocessingShape" mc:Ignorable="w14 w15 wp14">
   <w:p>
     <w:pPr>
       <w:pStyle w:val="Header"/>
@@ -3980,38 +3981,25 @@
 </file>
 
 <file path=word/header6.xml><?xml version="1.0" encoding="utf-8"?>
-<w:hdr xmlns:wpc="http://schemas.microsoft.com/office/word/2010/wordprocessingCanvas" xmlns:cx="http://schemas.microsoft.com/office/drawing/2014/chartex" xmlns:cx1="http://schemas.microsoft.com/office/drawing/2015/9/8/chartex" xmlns:cx2="http://schemas.microsoft.com/office/drawing/2015/10/21/chartex" xmlns:mc="http://schemas.openxmlformats.org/markup-compatibility/2006" xmlns:o="urn:schemas-microsoft-com:office:office" xmlns:r="http://schemas.openxmlformats.org/officeDocument/2006/relationships" xmlns:m="http://schemas.openxmlformats.org/officeDocument/2006/math" xmlns:v="urn:schemas-microsoft-com:vml" xmlns:wp14="http://schemas.microsoft.com/office/word/2010/wordprocessingDrawing" xmlns:wp="http://schemas.openxmlformats.org/drawingml/2006/wordprocessingDrawing" xmlns:w10="urn:schemas-microsoft-com:office:word" xmlns:w="http://schemas.openxmlformats.org/wordprocessingml/2006/main" xmlns:w14="http://schemas.microsoft.com/office/word/2010/wordml" xmlns:w15="http://schemas.microsoft.com/office/word/2012/wordml" xmlns:w16se="http://schemas.microsoft.com/office/word/2015/wordml/symex" xmlns:wpg="http://schemas.microsoft.com/office/word/2010/wordprocessingGroup" xmlns:wpi="http://schemas.microsoft.com/office/word/2010/wordprocessingInk" xmlns:wne="http://schemas.microsoft.com/office/word/2006/wordml" xmlns:wps="http://schemas.microsoft.com/office/word/2010/wordprocessingShape" mc:Ignorable="w14 w15 w16se wp14">
+<w:hdr xmlns:wpc="http://schemas.microsoft.com/office/word/2010/wordprocessingCanvas" xmlns:mc="http://schemas.openxmlformats.org/markup-compatibility/2006" xmlns:o="urn:schemas-microsoft-com:office:office" xmlns:r="http://schemas.openxmlformats.org/officeDocument/2006/relationships" xmlns:m="http://schemas.openxmlformats.org/officeDocument/2006/math" xmlns:v="urn:schemas-microsoft-com:vml" xmlns:wp14="http://schemas.microsoft.com/office/word/2010/wordprocessingDrawing" xmlns:wp="http://schemas.openxmlformats.org/drawingml/2006/wordprocessingDrawing" xmlns:w10="urn:schemas-microsoft-com:office:word" xmlns:w="http://schemas.openxmlformats.org/wordprocessingml/2006/main" xmlns:w14="http://schemas.microsoft.com/office/word/2010/wordml" xmlns:w15="http://schemas.microsoft.com/office/word/2012/wordml" xmlns:wpg="http://schemas.microsoft.com/office/word/2010/wordprocessingGroup" xmlns:wpi="http://schemas.microsoft.com/office/word/2010/wordprocessingInk" xmlns:wne="http://schemas.microsoft.com/office/word/2006/wordml" xmlns:wps="http://schemas.microsoft.com/office/word/2010/wordprocessingShape" mc:Ignorable="w14 w15 wp14">
   <w:p>
     <w:pPr>
       <w:pStyle w:val="SAGEHeader"/>
     </w:pPr>
-    <w:r>
-      <w:fldChar w:fldCharType="begin"/>
-    </w:r>
-    <w:r>
-      <w:instrText xml:space="preserve"> STYLEREF  "SAGE_Heading 1" \l  \* MERGEFORMAT </w:instrText>
-    </w:r>
-    <w:r>
-      <w:fldChar w:fldCharType="separate"/>
-    </w:r>
-    <w:r>
-      <w:rPr>
-        <w:noProof/>
-      </w:rPr>
-      <w:t>Examining the Solution</w:t>
-    </w:r>
-    <w:r>
-      <w:rPr>
-        <w:noProof/>
-      </w:rPr>
-      <w:fldChar w:fldCharType="end"/>
-    </w:r>
+    <w:fldSimple w:instr=" STYLEREF  &quot;SAGE_Heading 1&quot; \l  \* MERGEFORMAT ">
+      <w:r>
+        <w:rPr>
+          <w:noProof/>
+        </w:rPr>
+        <w:t>Examining the Solution</w:t>
+      </w:r>
+    </w:fldSimple>
   </w:p>
 </w:hdr>
 </file>
 
 <file path=word/header7.xml><?xml version="1.0" encoding="utf-8"?>
-<w:hdr xmlns:wpc="http://schemas.microsoft.com/office/word/2010/wordprocessingCanvas" xmlns:cx="http://schemas.microsoft.com/office/drawing/2014/chartex" xmlns:cx1="http://schemas.microsoft.com/office/drawing/2015/9/8/chartex" xmlns:cx2="http://schemas.microsoft.com/office/drawing/2015/10/21/chartex" xmlns:mc="http://schemas.openxmlformats.org/markup-compatibility/2006" xmlns:o="urn:schemas-microsoft-com:office:office" xmlns:r="http://schemas.openxmlformats.org/officeDocument/2006/relationships" xmlns:m="http://schemas.openxmlformats.org/officeDocument/2006/math" xmlns:v="urn:schemas-microsoft-com:vml" xmlns:wp14="http://schemas.microsoft.com/office/word/2010/wordprocessingDrawing" xmlns:wp="http://schemas.openxmlformats.org/drawingml/2006/wordprocessingDrawing" xmlns:w10="urn:schemas-microsoft-com:office:word" xmlns:w="http://schemas.openxmlformats.org/wordprocessingml/2006/main" xmlns:w14="http://schemas.microsoft.com/office/word/2010/wordml" xmlns:w15="http://schemas.microsoft.com/office/word/2012/wordml" xmlns:w16se="http://schemas.microsoft.com/office/word/2015/wordml/symex" xmlns:wpg="http://schemas.microsoft.com/office/word/2010/wordprocessingGroup" xmlns:wpi="http://schemas.microsoft.com/office/word/2010/wordprocessingInk" xmlns:wne="http://schemas.microsoft.com/office/word/2006/wordml" xmlns:wps="http://schemas.microsoft.com/office/word/2010/wordprocessingShape" mc:Ignorable="w14 w15 w16se wp14">
+<w:hdr xmlns:wpc="http://schemas.microsoft.com/office/word/2010/wordprocessingCanvas" xmlns:mc="http://schemas.openxmlformats.org/markup-compatibility/2006" xmlns:o="urn:schemas-microsoft-com:office:office" xmlns:r="http://schemas.openxmlformats.org/officeDocument/2006/relationships" xmlns:m="http://schemas.openxmlformats.org/officeDocument/2006/math" xmlns:v="urn:schemas-microsoft-com:vml" xmlns:wp14="http://schemas.microsoft.com/office/word/2010/wordprocessingDrawing" xmlns:wp="http://schemas.openxmlformats.org/drawingml/2006/wordprocessingDrawing" xmlns:w10="urn:schemas-microsoft-com:office:word" xmlns:w="http://schemas.openxmlformats.org/wordprocessingml/2006/main" xmlns:w14="http://schemas.microsoft.com/office/word/2010/wordml" xmlns:w15="http://schemas.microsoft.com/office/word/2012/wordml" xmlns:wpg="http://schemas.microsoft.com/office/word/2010/wordprocessingGroup" xmlns:wpi="http://schemas.microsoft.com/office/word/2010/wordprocessingInk" xmlns:wne="http://schemas.microsoft.com/office/word/2006/wordml" xmlns:wps="http://schemas.microsoft.com/office/word/2010/wordprocessingShape" mc:Ignorable="w14 w15 wp14">
   <w:p>
     <w:pPr>
       <w:pStyle w:val="Header"/>
@@ -4021,7 +4009,7 @@
 </file>
 
 <file path=word/numbering.xml><?xml version="1.0" encoding="utf-8"?>
-<w:numbering xmlns:wpc="http://schemas.microsoft.com/office/word/2010/wordprocessingCanvas" xmlns:cx="http://schemas.microsoft.com/office/drawing/2014/chartex" xmlns:cx1="http://schemas.microsoft.com/office/drawing/2015/9/8/chartex" xmlns:cx2="http://schemas.microsoft.com/office/drawing/2015/10/21/chartex" xmlns:mc="http://schemas.openxmlformats.org/markup-compatibility/2006" xmlns:o="urn:schemas-microsoft-com:office:office" xmlns:r="http://schemas.openxmlformats.org/officeDocument/2006/relationships" xmlns:m="http://schemas.openxmlformats.org/officeDocument/2006/math" xmlns:v="urn:schemas-microsoft-com:vml" xmlns:wp14="http://schemas.microsoft.com/office/word/2010/wordprocessingDrawing" xmlns:wp="http://schemas.openxmlformats.org/drawingml/2006/wordprocessingDrawing" xmlns:w10="urn:schemas-microsoft-com:office:word" xmlns:w="http://schemas.openxmlformats.org/wordprocessingml/2006/main" xmlns:w14="http://schemas.microsoft.com/office/word/2010/wordml" xmlns:w15="http://schemas.microsoft.com/office/word/2012/wordml" xmlns:w16se="http://schemas.microsoft.com/office/word/2015/wordml/symex" xmlns:wpg="http://schemas.microsoft.com/office/word/2010/wordprocessingGroup" xmlns:wpi="http://schemas.microsoft.com/office/word/2010/wordprocessingInk" xmlns:wne="http://schemas.microsoft.com/office/word/2006/wordml" xmlns:wps="http://schemas.microsoft.com/office/word/2010/wordprocessingShape" mc:Ignorable="w14 w15 w16se wp14">
+<w:numbering xmlns:wpc="http://schemas.microsoft.com/office/word/2010/wordprocessingCanvas" xmlns:mc="http://schemas.openxmlformats.org/markup-compatibility/2006" xmlns:o="urn:schemas-microsoft-com:office:office" xmlns:r="http://schemas.openxmlformats.org/officeDocument/2006/relationships" xmlns:m="http://schemas.openxmlformats.org/officeDocument/2006/math" xmlns:v="urn:schemas-microsoft-com:vml" xmlns:wp14="http://schemas.microsoft.com/office/word/2010/wordprocessingDrawing" xmlns:wp="http://schemas.openxmlformats.org/drawingml/2006/wordprocessingDrawing" xmlns:w10="urn:schemas-microsoft-com:office:word" xmlns:w="http://schemas.openxmlformats.org/wordprocessingml/2006/main" xmlns:w14="http://schemas.microsoft.com/office/word/2010/wordml" xmlns:w15="http://schemas.microsoft.com/office/word/2012/wordml" xmlns:wpg="http://schemas.microsoft.com/office/word/2010/wordprocessingGroup" xmlns:wpi="http://schemas.microsoft.com/office/word/2010/wordprocessingInk" xmlns:wne="http://schemas.microsoft.com/office/word/2006/wordml" xmlns:wps="http://schemas.microsoft.com/office/word/2010/wordprocessingShape" mc:Ignorable="w14 w15 wp14">
   <w:numPicBullet w:numPicBulletId="0">
     <w:pict>
       <v:shapetype id="_x0000_t75" coordsize="21600,21600" o:spt="75" o:preferrelative="t" path="m@4@5l@4@11@9@11@9@5xe" filled="f" stroked="f">
@@ -4043,14 +4031,14 @@
         <v:path o:extrusionok="f" gradientshapeok="t" o:connecttype="rect"/>
         <o:lock v:ext="edit" aspectratio="t"/>
       </v:shapetype>
-      <v:shape id="_x0000_i1032" type="#_x0000_t75" style="width:20.25pt;height:20.25pt" o:bullet="t">
+      <v:shape id="_x0000_i1053" type="#_x0000_t75" style="width:20.2pt;height:20.2pt" o:bullet="t">
         <v:imagedata r:id="rId1" o:title="clip_image001"/>
       </v:shape>
     </w:pict>
   </w:numPicBullet>
   <w:numPicBullet w:numPicBulletId="1">
     <w:pict>
-      <v:shape id="_x0000_i1033" type="#_x0000_t75" style="width:118.5pt;height:118.5pt" o:bullet="t">
+      <v:shape id="_x0000_i1054" type="#_x0000_t75" style="width:118.35pt;height:118.35pt" o:bullet="t">
         <v:imagedata r:id="rId2" o:title="clip_image002"/>
       </v:shape>
     </w:pict>
@@ -7377,7 +7365,7 @@
 </file>
 
 <file path=word/styles.xml><?xml version="1.0" encoding="utf-8"?>
-<w:styles xmlns:mc="http://schemas.openxmlformats.org/markup-compatibility/2006" xmlns:r="http://schemas.openxmlformats.org/officeDocument/2006/relationships" xmlns:w="http://schemas.openxmlformats.org/wordprocessingml/2006/main" xmlns:w14="http://schemas.microsoft.com/office/word/2010/wordml" xmlns:w15="http://schemas.microsoft.com/office/word/2012/wordml" xmlns:w16se="http://schemas.microsoft.com/office/word/2015/wordml/symex" mc:Ignorable="w14 w15 w16se">
+<w:styles xmlns:mc="http://schemas.openxmlformats.org/markup-compatibility/2006" xmlns:r="http://schemas.openxmlformats.org/officeDocument/2006/relationships" xmlns:w="http://schemas.openxmlformats.org/wordprocessingml/2006/main" xmlns:w14="http://schemas.microsoft.com/office/word/2010/wordml" xmlns:w15="http://schemas.microsoft.com/office/word/2012/wordml" mc:Ignorable="w14 w15">
   <w:docDefaults>
     <w:rPrDefault>
       <w:rPr>
@@ -7393,7 +7381,7 @@
       </w:pPr>
     </w:pPrDefault>
   </w:docDefaults>
-  <w:latentStyles w:defLockedState="0" w:defUIPriority="99" w:defSemiHidden="0" w:defUnhideWhenUsed="0" w:defQFormat="0" w:count="372">
+  <w:latentStyles w:defLockedState="0" w:defUIPriority="99" w:defSemiHidden="0" w:defUnhideWhenUsed="0" w:defQFormat="0" w:count="371">
     <w:lsdException w:name="Normal" w:uiPriority="0"/>
     <w:lsdException w:name="heading 1" w:uiPriority="9"/>
     <w:lsdException w:name="heading 2" w:semiHidden="1" w:uiPriority="9" w:unhideWhenUsed="1"/>
@@ -7765,7 +7753,6 @@
     <w:lsdException w:name="List Table 5 Dark Accent 6" w:uiPriority="50"/>
     <w:lsdException w:name="List Table 6 Colorful Accent 6" w:uiPriority="51"/>
     <w:lsdException w:name="List Table 7 Colorful Accent 6" w:uiPriority="52"/>
-    <w:lsdException w:name="Mention" w:semiHidden="1" w:unhideWhenUsed="1"/>
   </w:latentStyles>
   <w:style w:type="paragraph" w:default="1" w:styleId="Normal">
     <w:name w:val="Normal"/>
@@ -24201,7 +24188,7 @@
 </file>
 
 <file path=customXml/itemProps1.xml><?xml version="1.0" encoding="utf-8"?>
-<ds:datastoreItem xmlns:ds="http://schemas.openxmlformats.org/officeDocument/2006/customXml" ds:itemID="{73D106EB-D2BB-4970-9843-38077DB71553}">
+<ds:datastoreItem xmlns:ds="http://schemas.openxmlformats.org/officeDocument/2006/customXml" ds:itemID="{E4F72E3B-BA52-4DFA-B97A-F99DECDAE1A1}">
   <ds:schemaRefs>
     <ds:schemaRef ds:uri="http://schemas.openxmlformats.org/officeDocument/2006/bibliography"/>
   </ds:schemaRefs>

</xml_diff>

<commit_message>
Update solution wizard TOC
</commit_message>
<xml_diff>
--- a/docs/wizards/Sage300SDK_SolutionWizard.docx
+++ b/docs/wizards/Sage300SDK_SolutionWizard.docx
@@ -183,7 +183,7 @@
       <w:r>
         <w:fldChar w:fldCharType="separate"/>
       </w:r>
-      <w:hyperlink w:anchor="_Toc453606101" w:history="1">
+      <w:hyperlink w:anchor="_Toc487197042" w:history="1">
         <w:r>
           <w:rPr>
             <w:rStyle w:val="Hyperlink"/>
@@ -226,7 +226,7 @@
             <w:noProof/>
             <w:webHidden/>
           </w:rPr>
-          <w:instrText xml:space="preserve"> PAGEREF _Toc453606101 \h </w:instrText>
+          <w:instrText xml:space="preserve"> PAGEREF _Toc487197042 \h </w:instrText>
         </w:r>
         <w:r>
           <w:rPr>
@@ -267,7 +267,7 @@
           <w:sz w:val="22"/>
         </w:rPr>
       </w:pPr>
-      <w:hyperlink w:anchor="_Toc453606102" w:history="1">
+      <w:hyperlink w:anchor="_Toc487197043" w:history="1">
         <w:r>
           <w:rPr>
             <w:rStyle w:val="Hyperlink"/>
@@ -310,7 +310,7 @@
             <w:noProof/>
             <w:webHidden/>
           </w:rPr>
-          <w:instrText xml:space="preserve"> PAGEREF _Toc453606102 \h </w:instrText>
+          <w:instrText xml:space="preserve"> PAGEREF _Toc487197043 \h </w:instrText>
         </w:r>
         <w:r>
           <w:rPr>
@@ -351,7 +351,7 @@
           <w:sz w:val="22"/>
         </w:rPr>
       </w:pPr>
-      <w:hyperlink w:anchor="_Toc453606103" w:history="1">
+      <w:hyperlink w:anchor="_Toc487197044" w:history="1">
         <w:r>
           <w:rPr>
             <w:rStyle w:val="Hyperlink"/>
@@ -394,7 +394,7 @@
             <w:noProof/>
             <w:webHidden/>
           </w:rPr>
-          <w:instrText xml:space="preserve"> PAGEREF _Toc453606103 \h </w:instrText>
+          <w:instrText xml:space="preserve"> PAGEREF _Toc487197044 \h </w:instrText>
         </w:r>
         <w:r>
           <w:rPr>
@@ -432,7 +432,7 @@
           <w:rFonts w:asciiTheme="minorHAnsi" w:eastAsiaTheme="minorEastAsia" w:hAnsiTheme="minorHAnsi"/>
         </w:rPr>
       </w:pPr>
-      <w:hyperlink w:anchor="_Toc453606104" w:history="1">
+      <w:hyperlink w:anchor="_Toc487197045" w:history="1">
         <w:r>
           <w:rPr>
             <w:rStyle w:val="Hyperlink"/>
@@ -467,7 +467,7 @@
           <w:rPr>
             <w:webHidden/>
           </w:rPr>
-          <w:instrText xml:space="preserve"> PAGEREF _Toc453606104 \h </w:instrText>
+          <w:instrText xml:space="preserve"> PAGEREF _Toc487197045 \h </w:instrText>
         </w:r>
         <w:r>
           <w:rPr>
@@ -501,7 +501,7 @@
           <w:rFonts w:asciiTheme="minorHAnsi" w:eastAsiaTheme="minorEastAsia" w:hAnsiTheme="minorHAnsi"/>
         </w:rPr>
       </w:pPr>
-      <w:hyperlink w:anchor="_Toc453606105" w:history="1">
+      <w:hyperlink w:anchor="_Toc487197046" w:history="1">
         <w:r>
           <w:rPr>
             <w:rStyle w:val="Hyperlink"/>
@@ -536,7 +536,7 @@
           <w:rPr>
             <w:webHidden/>
           </w:rPr>
-          <w:instrText xml:space="preserve"> PAGEREF _Toc453606105 \h </w:instrText>
+          <w:instrText xml:space="preserve"> PAGEREF _Toc487197046 \h </w:instrText>
         </w:r>
         <w:r>
           <w:rPr>
@@ -570,12 +570,81 @@
           <w:rFonts w:asciiTheme="minorHAnsi" w:eastAsiaTheme="minorEastAsia" w:hAnsiTheme="minorHAnsi"/>
         </w:rPr>
       </w:pPr>
-      <w:hyperlink w:anchor="_Toc453606106" w:history="1">
+      <w:hyperlink w:anchor="_Toc487197047" w:history="1">
         <w:r>
           <w:rPr>
             <w:rStyle w:val="Hyperlink"/>
           </w:rPr>
           <w:t>3.3</w:t>
+        </w:r>
+        <w:r>
+          <w:rPr>
+            <w:rFonts w:asciiTheme="minorHAnsi" w:eastAsiaTheme="minorEastAsia" w:hAnsiTheme="minorHAnsi"/>
+          </w:rPr>
+          <w:tab/>
+        </w:r>
+        <w:r>
+          <w:rPr>
+            <w:rStyle w:val="Hyperlink"/>
+          </w:rPr>
+          <w:t>Resource Files</w:t>
+        </w:r>
+        <w:r>
+          <w:rPr>
+            <w:webHidden/>
+          </w:rPr>
+          <w:tab/>
+        </w:r>
+        <w:r>
+          <w:rPr>
+            <w:webHidden/>
+          </w:rPr>
+          <w:fldChar w:fldCharType="begin"/>
+        </w:r>
+        <w:r>
+          <w:rPr>
+            <w:webHidden/>
+          </w:rPr>
+          <w:instrText xml:space="preserve"> PAGEREF _Toc487197047 \h </w:instrText>
+        </w:r>
+        <w:r>
+          <w:rPr>
+            <w:webHidden/>
+          </w:rPr>
+        </w:r>
+        <w:r>
+          <w:rPr>
+            <w:webHidden/>
+          </w:rPr>
+          <w:fldChar w:fldCharType="separate"/>
+        </w:r>
+        <w:r>
+          <w:rPr>
+            <w:webHidden/>
+          </w:rPr>
+          <w:t>8</w:t>
+        </w:r>
+        <w:r>
+          <w:rPr>
+            <w:webHidden/>
+          </w:rPr>
+          <w:fldChar w:fldCharType="end"/>
+        </w:r>
+      </w:hyperlink>
+    </w:p>
+    <w:p>
+      <w:pPr>
+        <w:pStyle w:val="TOC2"/>
+        <w:rPr>
+          <w:rFonts w:asciiTheme="minorHAnsi" w:eastAsiaTheme="minorEastAsia" w:hAnsiTheme="minorHAnsi"/>
+        </w:rPr>
+      </w:pPr>
+      <w:hyperlink w:anchor="_Toc487197048" w:history="1">
+        <w:r>
+          <w:rPr>
+            <w:rStyle w:val="Hyperlink"/>
+          </w:rPr>
+          <w:t>3.4</w:t>
         </w:r>
         <w:r>
           <w:rPr>
@@ -605,7 +674,7 @@
           <w:rPr>
             <w:webHidden/>
           </w:rPr>
-          <w:instrText xml:space="preserve"> PAGEREF _Toc453606106 \h </w:instrText>
+          <w:instrText xml:space="preserve"> PAGEREF _Toc487197048 \h </w:instrText>
         </w:r>
         <w:r>
           <w:rPr>
@@ -622,7 +691,7 @@
           <w:rPr>
             <w:webHidden/>
           </w:rPr>
-          <w:t>8</w:t>
+          <w:t>9</w:t>
         </w:r>
         <w:r>
           <w:rPr>
@@ -642,7 +711,7 @@
           <w:sz w:val="22"/>
         </w:rPr>
       </w:pPr>
-      <w:hyperlink w:anchor="_Toc453606107" w:history="1">
+      <w:hyperlink w:anchor="_Toc487197049" w:history="1">
         <w:r>
           <w:rPr>
             <w:rStyle w:val="Hyperlink"/>
@@ -685,7 +754,7 @@
             <w:noProof/>
             <w:webHidden/>
           </w:rPr>
-          <w:instrText xml:space="preserve"> PAGEREF _Toc453606107 \h </w:instrText>
+          <w:instrText xml:space="preserve"> PAGEREF _Toc487197049 \h </w:instrText>
         </w:r>
         <w:r>
           <w:rPr>
@@ -705,7 +774,7 @@
             <w:noProof/>
             <w:webHidden/>
           </w:rPr>
-          <w:t>9</w:t>
+          <w:t>10</w:t>
         </w:r>
         <w:r>
           <w:rPr>
@@ -723,7 +792,7 @@
           <w:rFonts w:asciiTheme="minorHAnsi" w:eastAsiaTheme="minorEastAsia" w:hAnsiTheme="minorHAnsi"/>
         </w:rPr>
       </w:pPr>
-      <w:hyperlink w:anchor="_Toc453606108" w:history="1">
+      <w:hyperlink w:anchor="_Toc487197050" w:history="1">
         <w:r>
           <w:rPr>
             <w:rStyle w:val="Hyperlink"/>
@@ -758,7 +827,7 @@
           <w:rPr>
             <w:webHidden/>
           </w:rPr>
-          <w:instrText xml:space="preserve"> PAGEREF _Toc453606108 \h </w:instrText>
+          <w:instrText xml:space="preserve"> PAGEREF _Toc487197050 \h </w:instrText>
         </w:r>
         <w:r>
           <w:rPr>
@@ -775,7 +844,7 @@
           <w:rPr>
             <w:webHidden/>
           </w:rPr>
-          <w:t>9</w:t>
+          <w:t>10</w:t>
         </w:r>
         <w:r>
           <w:rPr>
@@ -792,7 +861,7 @@
           <w:rFonts w:asciiTheme="minorHAnsi" w:eastAsiaTheme="minorEastAsia" w:hAnsiTheme="minorHAnsi"/>
         </w:rPr>
       </w:pPr>
-      <w:hyperlink w:anchor="_Toc453606109" w:history="1">
+      <w:hyperlink w:anchor="_Toc487197051" w:history="1">
         <w:r>
           <w:rPr>
             <w:rStyle w:val="Hyperlink"/>
@@ -827,7 +896,7 @@
           <w:rPr>
             <w:webHidden/>
           </w:rPr>
-          <w:instrText xml:space="preserve"> PAGEREF _Toc453606109 \h </w:instrText>
+          <w:instrText xml:space="preserve"> PAGEREF _Toc487197051 \h </w:instrText>
         </w:r>
         <w:r>
           <w:rPr>
@@ -844,7 +913,7 @@
           <w:rPr>
             <w:webHidden/>
           </w:rPr>
-          <w:t>9</w:t>
+          <w:t>10</w:t>
         </w:r>
         <w:r>
           <w:rPr>
@@ -861,7 +930,7 @@
           <w:rFonts w:asciiTheme="minorHAnsi" w:eastAsiaTheme="minorEastAsia" w:hAnsiTheme="minorHAnsi"/>
         </w:rPr>
       </w:pPr>
-      <w:hyperlink w:anchor="_Toc453606110" w:history="1">
+      <w:hyperlink w:anchor="_Toc487197052" w:history="1">
         <w:r>
           <w:rPr>
             <w:rStyle w:val="Hyperlink"/>
@@ -896,7 +965,7 @@
           <w:rPr>
             <w:webHidden/>
           </w:rPr>
-          <w:instrText xml:space="preserve"> PAGEREF _Toc453606110 \h </w:instrText>
+          <w:instrText xml:space="preserve"> PAGEREF _Toc487197052 \h </w:instrText>
         </w:r>
         <w:r>
           <w:rPr>
@@ -913,7 +982,7 @@
           <w:rPr>
             <w:webHidden/>
           </w:rPr>
-          <w:t>10</w:t>
+          <w:t>11</w:t>
         </w:r>
         <w:r>
           <w:rPr>
@@ -930,7 +999,7 @@
           <w:rFonts w:asciiTheme="minorHAnsi" w:eastAsiaTheme="minorEastAsia" w:hAnsiTheme="minorHAnsi"/>
         </w:rPr>
       </w:pPr>
-      <w:hyperlink w:anchor="_Toc453606111" w:history="1">
+      <w:hyperlink w:anchor="_Toc487197053" w:history="1">
         <w:r>
           <w:rPr>
             <w:rStyle w:val="Hyperlink"/>
@@ -965,7 +1034,7 @@
           <w:rPr>
             <w:webHidden/>
           </w:rPr>
-          <w:instrText xml:space="preserve"> PAGEREF _Toc453606111 \h </w:instrText>
+          <w:instrText xml:space="preserve"> PAGEREF _Toc487197053 \h </w:instrText>
         </w:r>
         <w:r>
           <w:rPr>
@@ -982,7 +1051,7 @@
           <w:rPr>
             <w:webHidden/>
           </w:rPr>
-          <w:t>10</w:t>
+          <w:t>12</w:t>
         </w:r>
         <w:r>
           <w:rPr>
@@ -999,7 +1068,7 @@
           <w:rFonts w:asciiTheme="minorHAnsi" w:eastAsiaTheme="minorEastAsia" w:hAnsiTheme="minorHAnsi"/>
         </w:rPr>
       </w:pPr>
-      <w:hyperlink w:anchor="_Toc453606112" w:history="1">
+      <w:hyperlink w:anchor="_Toc487197054" w:history="1">
         <w:r>
           <w:rPr>
             <w:rStyle w:val="Hyperlink"/>
@@ -1034,7 +1103,7 @@
           <w:rPr>
             <w:webHidden/>
           </w:rPr>
-          <w:instrText xml:space="preserve"> PAGEREF _Toc453606112 \h </w:instrText>
+          <w:instrText xml:space="preserve"> PAGEREF _Toc487197054 \h </w:instrText>
         </w:r>
         <w:r>
           <w:rPr>
@@ -1051,7 +1120,7 @@
           <w:rPr>
             <w:webHidden/>
           </w:rPr>
-          <w:t>11</w:t>
+          <w:t>12</w:t>
         </w:r>
         <w:r>
           <w:rPr>
@@ -1068,7 +1137,7 @@
           <w:rFonts w:asciiTheme="minorHAnsi" w:eastAsiaTheme="minorEastAsia" w:hAnsiTheme="minorHAnsi"/>
         </w:rPr>
       </w:pPr>
-      <w:hyperlink w:anchor="_Toc453606113" w:history="1">
+      <w:hyperlink w:anchor="_Toc487197055" w:history="1">
         <w:r>
           <w:rPr>
             <w:rStyle w:val="Hyperlink"/>
@@ -1103,7 +1172,7 @@
           <w:rPr>
             <w:webHidden/>
           </w:rPr>
-          <w:instrText xml:space="preserve"> PAGEREF _Toc453606113 \h </w:instrText>
+          <w:instrText xml:space="preserve"> PAGEREF _Toc487197055 \h </w:instrText>
         </w:r>
         <w:r>
           <w:rPr>
@@ -1120,7 +1189,7 @@
           <w:rPr>
             <w:webHidden/>
           </w:rPr>
-          <w:t>12</w:t>
+          <w:t>13</w:t>
         </w:r>
         <w:r>
           <w:rPr>
@@ -1129,6 +1198,8 @@
           <w:fldChar w:fldCharType="end"/>
         </w:r>
       </w:hyperlink>
+      <w:bookmarkStart w:id="0" w:name="_GoBack"/>
+      <w:bookmarkEnd w:id="0"/>
     </w:p>
     <w:p>
       <w:pPr>
@@ -1137,7 +1208,7 @@
           <w:rFonts w:asciiTheme="minorHAnsi" w:eastAsiaTheme="minorEastAsia" w:hAnsiTheme="minorHAnsi"/>
         </w:rPr>
       </w:pPr>
-      <w:hyperlink w:anchor="_Toc453606114" w:history="1">
+      <w:hyperlink w:anchor="_Toc487197056" w:history="1">
         <w:r>
           <w:rPr>
             <w:rStyle w:val="Hyperlink"/>
@@ -1172,7 +1243,7 @@
           <w:rPr>
             <w:webHidden/>
           </w:rPr>
-          <w:instrText xml:space="preserve"> PAGEREF _Toc453606114 \h </w:instrText>
+          <w:instrText xml:space="preserve"> PAGEREF _Toc487197056 \h </w:instrText>
         </w:r>
         <w:r>
           <w:rPr>
@@ -1189,7 +1260,7 @@
           <w:rPr>
             <w:webHidden/>
           </w:rPr>
-          <w:t>13</w:t>
+          <w:t>14</w:t>
         </w:r>
         <w:r>
           <w:rPr>
@@ -1239,14 +1310,14 @@
         <w:pStyle w:val="SAGEHeading1"/>
         <w:framePr w:wrap="around"/>
       </w:pPr>
-      <w:bookmarkStart w:id="0" w:name="_Toc440376140"/>
-      <w:bookmarkStart w:id="1" w:name="_Toc453606101"/>
+      <w:bookmarkStart w:id="1" w:name="_Toc440376140"/>
+      <w:bookmarkStart w:id="2" w:name="_Toc487197042"/>
       <w:r>
         <w:lastRenderedPageBreak/>
         <w:t>Overview</w:t>
       </w:r>
-      <w:bookmarkEnd w:id="0"/>
       <w:bookmarkEnd w:id="1"/>
+      <w:bookmarkEnd w:id="2"/>
       <w:r>
         <w:fldChar w:fldCharType="begin"/>
       </w:r>
@@ -1501,7 +1572,7 @@
         <w:pStyle w:val="SAGEHeading1"/>
         <w:framePr w:wrap="around"/>
       </w:pPr>
-      <w:bookmarkStart w:id="2" w:name="_Toc453606102"/>
+      <w:bookmarkStart w:id="3" w:name="_Toc487197043"/>
       <w:r>
         <w:lastRenderedPageBreak/>
         <w:t>Accessing</w:t>
@@ -1509,7 +1580,7 @@
       <w:r>
         <w:t xml:space="preserve"> the Solution Wizard</w:t>
       </w:r>
-      <w:bookmarkEnd w:id="2"/>
+      <w:bookmarkEnd w:id="3"/>
     </w:p>
     <w:p>
       <w:pPr>
@@ -1633,22 +1704,22 @@
         <w:pStyle w:val="SAGEHeading1"/>
         <w:framePr w:wrap="around"/>
       </w:pPr>
-      <w:bookmarkStart w:id="3" w:name="_Toc453606103"/>
+      <w:bookmarkStart w:id="4" w:name="_Toc487197044"/>
       <w:r>
         <w:lastRenderedPageBreak/>
         <w:t>Solution Wizard Inputs</w:t>
       </w:r>
-      <w:bookmarkEnd w:id="3"/>
+      <w:bookmarkEnd w:id="4"/>
     </w:p>
     <w:p>
       <w:pPr>
         <w:pStyle w:val="SAGEHeading2"/>
       </w:pPr>
-      <w:bookmarkStart w:id="4" w:name="_Toc453606104"/>
+      <w:bookmarkStart w:id="5" w:name="_Toc487197045"/>
       <w:r>
         <w:t>Solution Information</w:t>
       </w:r>
-      <w:bookmarkEnd w:id="4"/>
+      <w:bookmarkEnd w:id="5"/>
     </w:p>
     <w:p>
       <w:pPr>
@@ -1903,12 +1974,12 @@
       <w:pPr>
         <w:pStyle w:val="SAGEHeading2"/>
       </w:pPr>
-      <w:bookmarkStart w:id="5" w:name="_Toc453606105"/>
+      <w:bookmarkStart w:id="6" w:name="_Toc487197046"/>
       <w:r>
         <w:lastRenderedPageBreak/>
         <w:t>Kendo UI Information</w:t>
       </w:r>
-      <w:bookmarkEnd w:id="5"/>
+      <w:bookmarkEnd w:id="6"/>
     </w:p>
     <w:p>
       <w:pPr>
@@ -2079,10 +2150,12 @@
       <w:pPr>
         <w:pStyle w:val="SAGEHeading2"/>
       </w:pPr>
+      <w:bookmarkStart w:id="7" w:name="_Toc487197047"/>
       <w:r>
         <w:lastRenderedPageBreak/>
         <w:t>Resource Files</w:t>
       </w:r>
+      <w:bookmarkEnd w:id="7"/>
     </w:p>
     <w:p>
       <w:pPr>
@@ -2247,12 +2320,12 @@
       <w:pPr>
         <w:pStyle w:val="SAGEHeading2"/>
       </w:pPr>
-      <w:bookmarkStart w:id="6" w:name="_Toc453606106"/>
+      <w:bookmarkStart w:id="8" w:name="_Toc487197048"/>
       <w:r>
         <w:lastRenderedPageBreak/>
         <w:t>Generate Solution</w:t>
       </w:r>
-      <w:bookmarkEnd w:id="6"/>
+      <w:bookmarkEnd w:id="8"/>
     </w:p>
     <w:p>
       <w:pPr>
@@ -2357,12 +2430,12 @@
         <w:pStyle w:val="SAGEHeading1"/>
         <w:framePr w:wrap="around"/>
       </w:pPr>
-      <w:bookmarkStart w:id="7" w:name="_Toc453606107"/>
+      <w:bookmarkStart w:id="9" w:name="_Toc487197049"/>
       <w:r>
         <w:lastRenderedPageBreak/>
         <w:t>Examining the Solution</w:t>
       </w:r>
-      <w:bookmarkEnd w:id="7"/>
+      <w:bookmarkEnd w:id="9"/>
       <w:r>
         <w:fldChar w:fldCharType="begin"/>
       </w:r>
@@ -2391,11 +2464,11 @@
       <w:pPr>
         <w:pStyle w:val="SAGEHeading2"/>
       </w:pPr>
-      <w:bookmarkStart w:id="8" w:name="_Toc453606108"/>
+      <w:bookmarkStart w:id="10" w:name="_Toc487197050"/>
       <w:r>
         <w:t>Solution Explorer</w:t>
       </w:r>
-      <w:bookmarkEnd w:id="8"/>
+      <w:bookmarkEnd w:id="10"/>
     </w:p>
     <w:p>
       <w:pPr>
@@ -2474,11 +2547,11 @@
       <w:pPr>
         <w:pStyle w:val="SAGEHeading2"/>
       </w:pPr>
-      <w:bookmarkStart w:id="9" w:name="_Toc453606109"/>
+      <w:bookmarkStart w:id="11" w:name="_Toc487197051"/>
       <w:r>
         <w:t>Business Repository Project</w:t>
       </w:r>
-      <w:bookmarkEnd w:id="9"/>
+      <w:bookmarkEnd w:id="11"/>
     </w:p>
     <w:p>
       <w:pPr>
@@ -2614,11 +2687,11 @@
       <w:pPr>
         <w:pStyle w:val="SAGEHeading2"/>
       </w:pPr>
-      <w:bookmarkStart w:id="10" w:name="_Toc453606110"/>
+      <w:bookmarkStart w:id="12" w:name="_Toc487197052"/>
       <w:r>
         <w:t>Interfaces Project</w:t>
       </w:r>
-      <w:bookmarkEnd w:id="10"/>
+      <w:bookmarkEnd w:id="12"/>
     </w:p>
     <w:p>
       <w:pPr>
@@ -2704,8 +2777,6 @@
       <w:r>
         <w:t xml:space="preserve"> folders. In the Code Generation Wizard, if a Code Type of Process or Reports is selected, the appropriate Interface classes will be generated in these subfolders as opposed to the root folders.</w:t>
       </w:r>
-      <w:bookmarkStart w:id="11" w:name="_GoBack"/>
-      <w:bookmarkEnd w:id="11"/>
     </w:p>
     <w:p>
       <w:pPr>
@@ -2722,12 +2793,12 @@
       <w:pPr>
         <w:pStyle w:val="SAGEHeading2"/>
       </w:pPr>
-      <w:bookmarkStart w:id="12" w:name="_Toc453606111"/>
+      <w:bookmarkStart w:id="13" w:name="_Toc487197053"/>
       <w:r>
         <w:lastRenderedPageBreak/>
         <w:t>Models Project</w:t>
       </w:r>
-      <w:bookmarkEnd w:id="12"/>
+      <w:bookmarkEnd w:id="13"/>
     </w:p>
     <w:p>
       <w:pPr>
@@ -2824,11 +2895,11 @@
       <w:pPr>
         <w:pStyle w:val="SAGEHeading2"/>
       </w:pPr>
-      <w:bookmarkStart w:id="13" w:name="_Toc453606112"/>
+      <w:bookmarkStart w:id="14" w:name="_Toc487197054"/>
       <w:r>
         <w:t>Resources Project</w:t>
       </w:r>
-      <w:bookmarkEnd w:id="13"/>
+      <w:bookmarkEnd w:id="14"/>
     </w:p>
     <w:p>
       <w:pPr>
@@ -3130,11 +3201,11 @@
       <w:pPr>
         <w:pStyle w:val="SAGEHeading2"/>
       </w:pPr>
-      <w:bookmarkStart w:id="14" w:name="_Toc453606113"/>
+      <w:bookmarkStart w:id="15" w:name="_Toc487197055"/>
       <w:r>
         <w:t>Services Project</w:t>
       </w:r>
-      <w:bookmarkEnd w:id="14"/>
+      <w:bookmarkEnd w:id="15"/>
     </w:p>
     <w:p>
       <w:pPr>
@@ -3255,12 +3326,12 @@
       <w:pPr>
         <w:pStyle w:val="SAGEHeading2"/>
       </w:pPr>
-      <w:bookmarkStart w:id="15" w:name="_Toc453606114"/>
+      <w:bookmarkStart w:id="16" w:name="_Toc487197056"/>
       <w:r>
         <w:lastRenderedPageBreak/>
         <w:t>Web Project</w:t>
       </w:r>
-      <w:bookmarkEnd w:id="15"/>
+      <w:bookmarkEnd w:id="16"/>
     </w:p>
     <w:p>
       <w:pPr>
@@ -3617,14 +3688,27 @@
           <w:pPr>
             <w:pStyle w:val="SAGEFooter"/>
           </w:pPr>
-          <w:fldSimple w:instr=" STYLEREF  SAGE_Title  \* MERGEFORMAT ">
-            <w:r>
-              <w:rPr>
-                <w:noProof/>
-              </w:rPr>
-              <w:t>Sage 300 Web Screens SDK</w:t>
-            </w:r>
-          </w:fldSimple>
+          <w:r>
+            <w:fldChar w:fldCharType="begin"/>
+          </w:r>
+          <w:r>
+            <w:instrText xml:space="preserve"> STYLEREF  SAGE_Title  \* MERGEFORMAT </w:instrText>
+          </w:r>
+          <w:r>
+            <w:fldChar w:fldCharType="separate"/>
+          </w:r>
+          <w:r>
+            <w:rPr>
+              <w:noProof/>
+            </w:rPr>
+            <w:t>Sage 300 Web Screens SDK</w:t>
+          </w:r>
+          <w:r>
+            <w:rPr>
+              <w:noProof/>
+            </w:rPr>
+            <w:fldChar w:fldCharType="end"/>
+          </w:r>
           <w:r>
             <w:rPr>
               <w:noProof/>
@@ -3776,14 +3860,27 @@
           <w:pPr>
             <w:pStyle w:val="SAGEFooter"/>
           </w:pPr>
-          <w:fldSimple w:instr=" STYLEREF  SAGE_Title  \* MERGEFORMAT ">
-            <w:r>
-              <w:rPr>
-                <w:noProof/>
-              </w:rPr>
-              <w:t>Sage 300 Web Screens SDK</w:t>
-            </w:r>
-          </w:fldSimple>
+          <w:r>
+            <w:fldChar w:fldCharType="begin"/>
+          </w:r>
+          <w:r>
+            <w:instrText xml:space="preserve"> STYLEREF  SAGE_Title  \* MERGEFORMAT </w:instrText>
+          </w:r>
+          <w:r>
+            <w:fldChar w:fldCharType="separate"/>
+          </w:r>
+          <w:r>
+            <w:rPr>
+              <w:noProof/>
+            </w:rPr>
+            <w:t>Sage 300 Web Screens SDK</w:t>
+          </w:r>
+          <w:r>
+            <w:rPr>
+              <w:noProof/>
+            </w:rPr>
+            <w:fldChar w:fldCharType="end"/>
+          </w:r>
           <w:r>
             <w:rPr>
               <w:noProof/>
@@ -4029,14 +4126,27 @@
     <w:pPr>
       <w:pStyle w:val="SAGEHeader"/>
     </w:pPr>
-    <w:fldSimple w:instr=" STYLEREF  &quot;SAGE_Heading 1 (no TOC)&quot; \l  \* MERGEFORMAT ">
-      <w:r>
-        <w:rPr>
-          <w:noProof/>
-        </w:rPr>
-        <w:t>Contents</w:t>
-      </w:r>
-    </w:fldSimple>
+    <w:r>
+      <w:fldChar w:fldCharType="begin"/>
+    </w:r>
+    <w:r>
+      <w:instrText xml:space="preserve"> STYLEREF  "SAGE_Heading 1 (no TOC)" \l  \* MERGEFORMAT </w:instrText>
+    </w:r>
+    <w:r>
+      <w:fldChar w:fldCharType="separate"/>
+    </w:r>
+    <w:r>
+      <w:rPr>
+        <w:noProof/>
+      </w:rPr>
+      <w:t>Contents</w:t>
+    </w:r>
+    <w:r>
+      <w:rPr>
+        <w:noProof/>
+      </w:rPr>
+      <w:fldChar w:fldCharType="end"/>
+    </w:r>
   </w:p>
 </w:hdr>
 </file>
@@ -4057,14 +4167,27 @@
     <w:pPr>
       <w:pStyle w:val="SAGEHeader"/>
     </w:pPr>
-    <w:fldSimple w:instr=" STYLEREF  &quot;SAGE_Heading 1&quot; \l  \* MERGEFORMAT ">
-      <w:r>
-        <w:rPr>
-          <w:noProof/>
-        </w:rPr>
-        <w:t>Examining the Solution</w:t>
-      </w:r>
-    </w:fldSimple>
+    <w:r>
+      <w:fldChar w:fldCharType="begin"/>
+    </w:r>
+    <w:r>
+      <w:instrText xml:space="preserve"> STYLEREF  "SAGE_Heading 1" \l  \* MERGEFORMAT </w:instrText>
+    </w:r>
+    <w:r>
+      <w:fldChar w:fldCharType="separate"/>
+    </w:r>
+    <w:r>
+      <w:rPr>
+        <w:noProof/>
+      </w:rPr>
+      <w:t>Examining the Solution</w:t>
+    </w:r>
+    <w:r>
+      <w:rPr>
+        <w:noProof/>
+      </w:rPr>
+      <w:fldChar w:fldCharType="end"/>
+    </w:r>
   </w:p>
 </w:hdr>
 </file>
@@ -4102,14 +4225,14 @@
         <v:path o:extrusionok="f" gradientshapeok="t" o:connecttype="rect"/>
         <o:lock v:ext="edit" aspectratio="t"/>
       </v:shapetype>
-      <v:shape id="_x0000_i1056" type="#_x0000_t75" style="width:20.4pt;height:20.4pt" o:bullet="t">
+      <v:shape id="_x0000_i1054" type="#_x0000_t75" style="width:20.25pt;height:20.25pt" o:bullet="t">
         <v:imagedata r:id="rId1" o:title="clip_image001"/>
       </v:shape>
     </w:pict>
   </w:numPicBullet>
   <w:numPicBullet w:numPicBulletId="1">
     <w:pict>
-      <v:shape id="_x0000_i1057" type="#_x0000_t75" style="width:118.2pt;height:118.2pt" o:bullet="t">
+      <v:shape id="_x0000_i1055" type="#_x0000_t75" style="width:118.5pt;height:118.5pt" o:bullet="t">
         <v:imagedata r:id="rId2" o:title="clip_image002"/>
       </v:shape>
     </w:pict>
@@ -24263,7 +24386,7 @@
 </file>
 
 <file path=customXml/itemProps1.xml><?xml version="1.0" encoding="utf-8"?>
-<ds:datastoreItem xmlns:ds="http://schemas.openxmlformats.org/officeDocument/2006/customXml" ds:itemID="{01C8B4D1-D4FB-4345-8ED6-436B1782A5D2}">
+<ds:datastoreItem xmlns:ds="http://schemas.openxmlformats.org/officeDocument/2006/customXml" ds:itemID="{F8E75DDC-BC56-4AC6-8C28-231E6CDFEC86}">
   <ds:schemaRefs>
     <ds:schemaRef ds:uri="http://schemas.openxmlformats.org/officeDocument/2006/bibliography"/>
   </ds:schemaRefs>

</xml_diff>